<commit_message>
[ADD] upload PBFT and update hyperledger fabric docs sammary
</commit_message>
<xml_diff>
--- a/Hyperledger Fabric.docx
+++ b/Hyperledger Fabric.docx
@@ -25,6 +25,1856 @@
           <w:rFonts w:ascii="AppleSystemUIFont" w:hAnsi="AppleSystemUIFont" w:cs="AppleSystemUIFont"/>
         </w:rPr>
       </w:pPr>
+    </w:p>
+    <w:p>
+      <w:pPr>
+        <w:pStyle w:val="Heading1"/>
+      </w:pPr>
+      <w:r>
+        <w:t>Concept</w:t>
+      </w:r>
+    </w:p>
+    <w:p>
+      <w:pPr>
+        <w:pStyle w:val="ListParagraph"/>
+        <w:numPr>
+          <w:ilvl w:val="0"/>
+          <w:numId w:val="12"/>
+        </w:numPr>
+        <w:autoSpaceDE w:val="0"/>
+        <w:autoSpaceDN w:val="0"/>
+        <w:adjustRightInd w:val="0"/>
+        <w:rPr>
+          <w:rFonts w:ascii="AppleSystemUIFont" w:hAnsi="AppleSystemUIFont" w:cs="AppleSystemUIFont"/>
+          <w:sz w:val="20"/>
+        </w:rPr>
+      </w:pPr>
+      <w:r>
+        <w:rPr>
+          <w:rFonts w:ascii="AppleSystemUIFont" w:hAnsi="AppleSystemUIFont" w:cs="AppleSystemUIFont"/>
+          <w:sz w:val="20"/>
+        </w:rPr>
+        <w:t>Private and Permissioned Blockchain</w:t>
+      </w:r>
+    </w:p>
+    <w:p>
+      <w:pPr>
+        <w:pStyle w:val="ListParagraph"/>
+        <w:numPr>
+          <w:ilvl w:val="0"/>
+          <w:numId w:val="12"/>
+        </w:numPr>
+        <w:autoSpaceDE w:val="0"/>
+        <w:autoSpaceDN w:val="0"/>
+        <w:adjustRightInd w:val="0"/>
+        <w:rPr>
+          <w:rFonts w:ascii="AppleSystemUIFont" w:hAnsi="AppleSystemUIFont" w:cs="AppleSystemUIFont"/>
+          <w:sz w:val="20"/>
+        </w:rPr>
+      </w:pPr>
+      <w:r>
+        <w:rPr>
+          <w:rFonts w:ascii="AppleSystemUIFont" w:hAnsi="AppleSystemUIFont" w:cs="AppleSystemUIFont"/>
+          <w:sz w:val="20"/>
+        </w:rPr>
+        <w:t>Hyperledger Fabric</w:t>
+      </w:r>
+      <w:r>
+        <w:rPr>
+          <w:rFonts w:ascii="AppleSystemUIFont" w:hAnsi="AppleSystemUIFont" w:cs="AppleSystemUIFont" w:hint="eastAsia"/>
+          <w:sz w:val="20"/>
+        </w:rPr>
+        <w:t>은</w:t>
+      </w:r>
+      <w:r>
+        <w:rPr>
+          <w:rFonts w:ascii="AppleSystemUIFont" w:hAnsi="AppleSystemUIFont" w:cs="AppleSystemUIFont" w:hint="eastAsia"/>
+          <w:sz w:val="20"/>
+        </w:rPr>
+        <w:t xml:space="preserve"> </w:t>
+      </w:r>
+      <w:r>
+        <w:rPr>
+          <w:rFonts w:ascii="AppleSystemUIFont" w:hAnsi="AppleSystemUIFont" w:cs="AppleSystemUIFont" w:hint="eastAsia"/>
+          <w:sz w:val="20"/>
+        </w:rPr>
+        <w:t>네트워크</w:t>
+      </w:r>
+      <w:r>
+        <w:rPr>
+          <w:rFonts w:ascii="AppleSystemUIFont" w:hAnsi="AppleSystemUIFont" w:cs="AppleSystemUIFont" w:hint="eastAsia"/>
+          <w:sz w:val="20"/>
+        </w:rPr>
+        <w:t xml:space="preserve"> </w:t>
+      </w:r>
+      <w:r>
+        <w:rPr>
+          <w:rFonts w:ascii="AppleSystemUIFont" w:hAnsi="AppleSystemUIFont" w:cs="AppleSystemUIFont" w:hint="eastAsia"/>
+          <w:sz w:val="20"/>
+        </w:rPr>
+        <w:t>참여자를</w:t>
+      </w:r>
+      <w:r>
+        <w:rPr>
+          <w:rFonts w:ascii="AppleSystemUIFont" w:hAnsi="AppleSystemUIFont" w:cs="AppleSystemUIFont" w:hint="eastAsia"/>
+          <w:sz w:val="20"/>
+        </w:rPr>
+        <w:t xml:space="preserve"> </w:t>
+      </w:r>
+      <w:r>
+        <w:rPr>
+          <w:rFonts w:ascii="AppleSystemUIFont" w:hAnsi="AppleSystemUIFont" w:cs="AppleSystemUIFont" w:hint="eastAsia"/>
+          <w:sz w:val="20"/>
+        </w:rPr>
+        <w:t>믿을</w:t>
+      </w:r>
+      <w:r>
+        <w:rPr>
+          <w:rFonts w:ascii="AppleSystemUIFont" w:hAnsi="AppleSystemUIFont" w:cs="AppleSystemUIFont" w:hint="eastAsia"/>
+          <w:sz w:val="20"/>
+        </w:rPr>
+        <w:t xml:space="preserve"> </w:t>
+      </w:r>
+      <w:r>
+        <w:rPr>
+          <w:rFonts w:ascii="AppleSystemUIFont" w:hAnsi="AppleSystemUIFont" w:cs="AppleSystemUIFont" w:hint="eastAsia"/>
+          <w:sz w:val="20"/>
+        </w:rPr>
+        <w:t>수</w:t>
+      </w:r>
+      <w:r>
+        <w:rPr>
+          <w:rFonts w:ascii="AppleSystemUIFont" w:hAnsi="AppleSystemUIFont" w:cs="AppleSystemUIFont" w:hint="eastAsia"/>
+          <w:sz w:val="20"/>
+        </w:rPr>
+        <w:t xml:space="preserve"> </w:t>
+      </w:r>
+      <w:r>
+        <w:rPr>
+          <w:rFonts w:ascii="AppleSystemUIFont" w:hAnsi="AppleSystemUIFont" w:cs="AppleSystemUIFont" w:hint="eastAsia"/>
+          <w:sz w:val="20"/>
+        </w:rPr>
+        <w:t>있는</w:t>
+      </w:r>
+      <w:r>
+        <w:rPr>
+          <w:rFonts w:ascii="AppleSystemUIFont" w:hAnsi="AppleSystemUIFont" w:cs="AppleSystemUIFont" w:hint="eastAsia"/>
+          <w:sz w:val="20"/>
+        </w:rPr>
+        <w:t xml:space="preserve"> </w:t>
+      </w:r>
+      <w:r>
+        <w:rPr>
+          <w:rFonts w:ascii="AppleSystemUIFont" w:hAnsi="AppleSystemUIFont" w:cs="AppleSystemUIFont"/>
+          <w:sz w:val="20"/>
+        </w:rPr>
+        <w:t>Membership Service Provider(MSP)</w:t>
+      </w:r>
+      <w:proofErr w:type="spellStart"/>
+      <w:r>
+        <w:rPr>
+          <w:rFonts w:ascii="AppleSystemUIFont" w:hAnsi="AppleSystemUIFont" w:cs="AppleSystemUIFont" w:hint="eastAsia"/>
+          <w:sz w:val="20"/>
+        </w:rPr>
+        <w:t>를</w:t>
+      </w:r>
+      <w:proofErr w:type="spellEnd"/>
+      <w:r>
+        <w:rPr>
+          <w:rFonts w:ascii="AppleSystemUIFont" w:hAnsi="AppleSystemUIFont" w:cs="AppleSystemUIFont" w:hint="eastAsia"/>
+          <w:sz w:val="20"/>
+        </w:rPr>
+        <w:t xml:space="preserve"> </w:t>
+      </w:r>
+      <w:r>
+        <w:rPr>
+          <w:rFonts w:ascii="AppleSystemUIFont" w:hAnsi="AppleSystemUIFont" w:cs="AppleSystemUIFont" w:hint="eastAsia"/>
+          <w:sz w:val="20"/>
+        </w:rPr>
+        <w:t>통해</w:t>
+      </w:r>
+      <w:r>
+        <w:rPr>
+          <w:rFonts w:ascii="AppleSystemUIFont" w:hAnsi="AppleSystemUIFont" w:cs="AppleSystemUIFont" w:hint="eastAsia"/>
+          <w:sz w:val="20"/>
+        </w:rPr>
+        <w:t xml:space="preserve"> </w:t>
+      </w:r>
+      <w:r>
+        <w:rPr>
+          <w:rFonts w:ascii="AppleSystemUIFont" w:hAnsi="AppleSystemUIFont" w:cs="AppleSystemUIFont" w:hint="eastAsia"/>
+          <w:sz w:val="20"/>
+        </w:rPr>
+        <w:t>참여시킬</w:t>
+      </w:r>
+      <w:r>
+        <w:rPr>
+          <w:rFonts w:ascii="AppleSystemUIFont" w:hAnsi="AppleSystemUIFont" w:cs="AppleSystemUIFont" w:hint="eastAsia"/>
+          <w:sz w:val="20"/>
+        </w:rPr>
+        <w:t xml:space="preserve"> </w:t>
+      </w:r>
+      <w:r>
+        <w:rPr>
+          <w:rFonts w:ascii="AppleSystemUIFont" w:hAnsi="AppleSystemUIFont" w:cs="AppleSystemUIFont" w:hint="eastAsia"/>
+          <w:sz w:val="20"/>
+        </w:rPr>
+        <w:t>수</w:t>
+      </w:r>
+      <w:r>
+        <w:rPr>
+          <w:rFonts w:ascii="AppleSystemUIFont" w:hAnsi="AppleSystemUIFont" w:cs="AppleSystemUIFont" w:hint="eastAsia"/>
+          <w:sz w:val="20"/>
+        </w:rPr>
+        <w:t xml:space="preserve"> </w:t>
+      </w:r>
+      <w:r>
+        <w:rPr>
+          <w:rFonts w:ascii="AppleSystemUIFont" w:hAnsi="AppleSystemUIFont" w:cs="AppleSystemUIFont" w:hint="eastAsia"/>
+          <w:sz w:val="20"/>
+        </w:rPr>
+        <w:t>있다</w:t>
+      </w:r>
+      <w:r>
+        <w:rPr>
+          <w:rFonts w:ascii="AppleSystemUIFont" w:hAnsi="AppleSystemUIFont" w:cs="AppleSystemUIFont" w:hint="eastAsia"/>
+          <w:sz w:val="20"/>
+        </w:rPr>
+        <w:t>.</w:t>
+      </w:r>
+    </w:p>
+    <w:p>
+      <w:pPr>
+        <w:pStyle w:val="ListParagraph"/>
+        <w:numPr>
+          <w:ilvl w:val="0"/>
+          <w:numId w:val="12"/>
+        </w:numPr>
+        <w:autoSpaceDE w:val="0"/>
+        <w:autoSpaceDN w:val="0"/>
+        <w:adjustRightInd w:val="0"/>
+        <w:rPr>
+          <w:rFonts w:ascii="AppleSystemUIFont" w:hAnsi="AppleSystemUIFont" w:cs="AppleSystemUIFont"/>
+          <w:sz w:val="20"/>
+        </w:rPr>
+      </w:pPr>
+      <w:r>
+        <w:rPr>
+          <w:rFonts w:ascii="AppleSystemUIFont" w:hAnsi="AppleSystemUIFont" w:cs="AppleSystemUIFont" w:hint="eastAsia"/>
+          <w:sz w:val="20"/>
+        </w:rPr>
+        <w:t>몇몇의</w:t>
+      </w:r>
+      <w:r>
+        <w:rPr>
+          <w:rFonts w:ascii="AppleSystemUIFont" w:hAnsi="AppleSystemUIFont" w:cs="AppleSystemUIFont" w:hint="eastAsia"/>
+          <w:sz w:val="20"/>
+        </w:rPr>
+        <w:t xml:space="preserve"> </w:t>
+      </w:r>
+      <w:r>
+        <w:rPr>
+          <w:rFonts w:ascii="AppleSystemUIFont" w:hAnsi="AppleSystemUIFont" w:cs="AppleSystemUIFont"/>
+          <w:sz w:val="20"/>
+        </w:rPr>
+        <w:t>Pluggable options</w:t>
+      </w:r>
+    </w:p>
+    <w:p>
+      <w:pPr>
+        <w:pStyle w:val="ListParagraph"/>
+        <w:numPr>
+          <w:ilvl w:val="1"/>
+          <w:numId w:val="12"/>
+        </w:numPr>
+        <w:autoSpaceDE w:val="0"/>
+        <w:autoSpaceDN w:val="0"/>
+        <w:adjustRightInd w:val="0"/>
+        <w:rPr>
+          <w:rFonts w:ascii="AppleSystemUIFont" w:hAnsi="AppleSystemUIFont" w:cs="AppleSystemUIFont"/>
+          <w:sz w:val="20"/>
+        </w:rPr>
+      </w:pPr>
+      <w:r>
+        <w:rPr>
+          <w:rFonts w:ascii="AppleSystemUIFont" w:hAnsi="AppleSystemUIFont" w:cs="AppleSystemUIFont"/>
+          <w:sz w:val="20"/>
+        </w:rPr>
+        <w:t>Ledger data</w:t>
+      </w:r>
+      <w:proofErr w:type="spellStart"/>
+      <w:r>
+        <w:rPr>
+          <w:rFonts w:ascii="AppleSystemUIFont" w:hAnsi="AppleSystemUIFont" w:cs="AppleSystemUIFont" w:hint="eastAsia"/>
+          <w:sz w:val="20"/>
+        </w:rPr>
+        <w:t>를</w:t>
+      </w:r>
+      <w:proofErr w:type="spellEnd"/>
+      <w:r>
+        <w:rPr>
+          <w:rFonts w:ascii="AppleSystemUIFont" w:hAnsi="AppleSystemUIFont" w:cs="AppleSystemUIFont" w:hint="eastAsia"/>
+          <w:sz w:val="20"/>
+        </w:rPr>
+        <w:t xml:space="preserve"> </w:t>
+      </w:r>
+      <w:r>
+        <w:rPr>
+          <w:rFonts w:ascii="AppleSystemUIFont" w:hAnsi="AppleSystemUIFont" w:cs="AppleSystemUIFont" w:hint="eastAsia"/>
+          <w:sz w:val="20"/>
+        </w:rPr>
+        <w:t>다양한</w:t>
+      </w:r>
+      <w:r>
+        <w:rPr>
+          <w:rFonts w:ascii="AppleSystemUIFont" w:hAnsi="AppleSystemUIFont" w:cs="AppleSystemUIFont" w:hint="eastAsia"/>
+          <w:sz w:val="20"/>
+        </w:rPr>
+        <w:t xml:space="preserve"> </w:t>
+      </w:r>
+      <w:r>
+        <w:rPr>
+          <w:rFonts w:ascii="AppleSystemUIFont" w:hAnsi="AppleSystemUIFont" w:cs="AppleSystemUIFont"/>
+          <w:sz w:val="20"/>
+        </w:rPr>
+        <w:t>format</w:t>
+      </w:r>
+      <w:proofErr w:type="spellStart"/>
+      <w:r>
+        <w:rPr>
+          <w:rFonts w:ascii="AppleSystemUIFont" w:hAnsi="AppleSystemUIFont" w:cs="AppleSystemUIFont" w:hint="eastAsia"/>
+          <w:sz w:val="20"/>
+        </w:rPr>
+        <w:t>으로</w:t>
+      </w:r>
+      <w:proofErr w:type="spellEnd"/>
+      <w:r>
+        <w:rPr>
+          <w:rFonts w:ascii="AppleSystemUIFont" w:hAnsi="AppleSystemUIFont" w:cs="AppleSystemUIFont" w:hint="eastAsia"/>
+          <w:sz w:val="20"/>
+        </w:rPr>
+        <w:t xml:space="preserve"> </w:t>
+      </w:r>
+      <w:r>
+        <w:rPr>
+          <w:rFonts w:ascii="AppleSystemUIFont" w:hAnsi="AppleSystemUIFont" w:cs="AppleSystemUIFont" w:hint="eastAsia"/>
+          <w:sz w:val="20"/>
+        </w:rPr>
+        <w:t>저장할</w:t>
+      </w:r>
+      <w:r>
+        <w:rPr>
+          <w:rFonts w:ascii="AppleSystemUIFont" w:hAnsi="AppleSystemUIFont" w:cs="AppleSystemUIFont" w:hint="eastAsia"/>
+          <w:sz w:val="20"/>
+        </w:rPr>
+        <w:t xml:space="preserve"> </w:t>
+      </w:r>
+      <w:r>
+        <w:rPr>
+          <w:rFonts w:ascii="AppleSystemUIFont" w:hAnsi="AppleSystemUIFont" w:cs="AppleSystemUIFont" w:hint="eastAsia"/>
+          <w:sz w:val="20"/>
+        </w:rPr>
+        <w:t>수</w:t>
+      </w:r>
+      <w:r>
+        <w:rPr>
+          <w:rFonts w:ascii="AppleSystemUIFont" w:hAnsi="AppleSystemUIFont" w:cs="AppleSystemUIFont" w:hint="eastAsia"/>
+          <w:sz w:val="20"/>
+        </w:rPr>
+        <w:t xml:space="preserve"> </w:t>
+      </w:r>
+      <w:r>
+        <w:rPr>
+          <w:rFonts w:ascii="AppleSystemUIFont" w:hAnsi="AppleSystemUIFont" w:cs="AppleSystemUIFont" w:hint="eastAsia"/>
+          <w:sz w:val="20"/>
+        </w:rPr>
+        <w:t>있다</w:t>
+      </w:r>
+      <w:r>
+        <w:rPr>
+          <w:rFonts w:ascii="AppleSystemUIFont" w:hAnsi="AppleSystemUIFont" w:cs="AppleSystemUIFont" w:hint="eastAsia"/>
+          <w:sz w:val="20"/>
+        </w:rPr>
+        <w:t>.</w:t>
+      </w:r>
+    </w:p>
+    <w:p>
+      <w:pPr>
+        <w:pStyle w:val="ListParagraph"/>
+        <w:numPr>
+          <w:ilvl w:val="1"/>
+          <w:numId w:val="12"/>
+        </w:numPr>
+        <w:autoSpaceDE w:val="0"/>
+        <w:autoSpaceDN w:val="0"/>
+        <w:adjustRightInd w:val="0"/>
+        <w:rPr>
+          <w:rFonts w:ascii="AppleSystemUIFont" w:hAnsi="AppleSystemUIFont" w:cs="AppleSystemUIFont"/>
+          <w:sz w:val="20"/>
+        </w:rPr>
+      </w:pPr>
+      <w:r>
+        <w:rPr>
+          <w:rFonts w:ascii="AppleSystemUIFont" w:hAnsi="AppleSystemUIFont" w:cs="AppleSystemUIFont"/>
+          <w:sz w:val="20"/>
+        </w:rPr>
+        <w:t>Consensus mechanisms</w:t>
+      </w:r>
+      <w:proofErr w:type="spellStart"/>
+      <w:r>
+        <w:rPr>
+          <w:rFonts w:ascii="AppleSystemUIFont" w:hAnsi="AppleSystemUIFont" w:cs="AppleSystemUIFont" w:hint="eastAsia"/>
+          <w:sz w:val="20"/>
+        </w:rPr>
+        <w:t>를</w:t>
+      </w:r>
+      <w:proofErr w:type="spellEnd"/>
+      <w:r>
+        <w:rPr>
+          <w:rFonts w:ascii="AppleSystemUIFont" w:hAnsi="AppleSystemUIFont" w:cs="AppleSystemUIFont" w:hint="eastAsia"/>
+          <w:sz w:val="20"/>
+        </w:rPr>
+        <w:t xml:space="preserve"> </w:t>
+      </w:r>
+      <w:r>
+        <w:rPr>
+          <w:rFonts w:ascii="AppleSystemUIFont" w:hAnsi="AppleSystemUIFont" w:cs="AppleSystemUIFont" w:hint="eastAsia"/>
+          <w:sz w:val="20"/>
+        </w:rPr>
+        <w:t>변경할</w:t>
+      </w:r>
+      <w:r>
+        <w:rPr>
+          <w:rFonts w:ascii="AppleSystemUIFont" w:hAnsi="AppleSystemUIFont" w:cs="AppleSystemUIFont" w:hint="eastAsia"/>
+          <w:sz w:val="20"/>
+        </w:rPr>
+        <w:t xml:space="preserve"> </w:t>
+      </w:r>
+      <w:r>
+        <w:rPr>
+          <w:rFonts w:ascii="AppleSystemUIFont" w:hAnsi="AppleSystemUIFont" w:cs="AppleSystemUIFont" w:hint="eastAsia"/>
+          <w:sz w:val="20"/>
+        </w:rPr>
+        <w:t>수</w:t>
+      </w:r>
+      <w:r>
+        <w:rPr>
+          <w:rFonts w:ascii="AppleSystemUIFont" w:hAnsi="AppleSystemUIFont" w:cs="AppleSystemUIFont" w:hint="eastAsia"/>
+          <w:sz w:val="20"/>
+        </w:rPr>
+        <w:t xml:space="preserve"> </w:t>
+      </w:r>
+      <w:r>
+        <w:rPr>
+          <w:rFonts w:ascii="AppleSystemUIFont" w:hAnsi="AppleSystemUIFont" w:cs="AppleSystemUIFont" w:hint="eastAsia"/>
+          <w:sz w:val="20"/>
+        </w:rPr>
+        <w:t>있다</w:t>
+      </w:r>
+      <w:r>
+        <w:rPr>
+          <w:rFonts w:ascii="AppleSystemUIFont" w:hAnsi="AppleSystemUIFont" w:cs="AppleSystemUIFont" w:hint="eastAsia"/>
+          <w:sz w:val="20"/>
+        </w:rPr>
+        <w:t>.</w:t>
+      </w:r>
+    </w:p>
+    <w:p>
+      <w:pPr>
+        <w:pStyle w:val="ListParagraph"/>
+        <w:numPr>
+          <w:ilvl w:val="1"/>
+          <w:numId w:val="12"/>
+        </w:numPr>
+        <w:autoSpaceDE w:val="0"/>
+        <w:autoSpaceDN w:val="0"/>
+        <w:adjustRightInd w:val="0"/>
+        <w:rPr>
+          <w:rFonts w:ascii="AppleSystemUIFont" w:hAnsi="AppleSystemUIFont" w:cs="AppleSystemUIFont"/>
+          <w:sz w:val="20"/>
+        </w:rPr>
+      </w:pPr>
+      <w:r>
+        <w:rPr>
+          <w:rFonts w:ascii="AppleSystemUIFont" w:hAnsi="AppleSystemUIFont" w:cs="AppleSystemUIFont"/>
+          <w:sz w:val="20"/>
+        </w:rPr>
+        <w:t>Different MSPs</w:t>
+      </w:r>
+      <w:proofErr w:type="spellStart"/>
+      <w:r>
+        <w:rPr>
+          <w:rFonts w:ascii="AppleSystemUIFont" w:hAnsi="AppleSystemUIFont" w:cs="AppleSystemUIFont" w:hint="eastAsia"/>
+          <w:sz w:val="20"/>
+        </w:rPr>
+        <w:t>를</w:t>
+      </w:r>
+      <w:proofErr w:type="spellEnd"/>
+      <w:r>
+        <w:rPr>
+          <w:rFonts w:ascii="AppleSystemUIFont" w:hAnsi="AppleSystemUIFont" w:cs="AppleSystemUIFont" w:hint="eastAsia"/>
+          <w:sz w:val="20"/>
+        </w:rPr>
+        <w:t xml:space="preserve"> </w:t>
+      </w:r>
+      <w:r>
+        <w:rPr>
+          <w:rFonts w:ascii="AppleSystemUIFont" w:hAnsi="AppleSystemUIFont" w:cs="AppleSystemUIFont" w:hint="eastAsia"/>
+          <w:sz w:val="20"/>
+        </w:rPr>
+        <w:t>지원한다</w:t>
+      </w:r>
+      <w:r>
+        <w:rPr>
+          <w:rFonts w:ascii="AppleSystemUIFont" w:hAnsi="AppleSystemUIFont" w:cs="AppleSystemUIFont" w:hint="eastAsia"/>
+          <w:sz w:val="20"/>
+        </w:rPr>
+        <w:t>.</w:t>
+      </w:r>
+    </w:p>
+    <w:p>
+      <w:pPr>
+        <w:pStyle w:val="ListParagraph"/>
+        <w:numPr>
+          <w:ilvl w:val="0"/>
+          <w:numId w:val="12"/>
+        </w:numPr>
+        <w:autoSpaceDE w:val="0"/>
+        <w:autoSpaceDN w:val="0"/>
+        <w:adjustRightInd w:val="0"/>
+        <w:rPr>
+          <w:rFonts w:ascii="AppleSystemUIFont" w:hAnsi="AppleSystemUIFont" w:cs="AppleSystemUIFont"/>
+          <w:sz w:val="20"/>
+        </w:rPr>
+      </w:pPr>
+      <w:r>
+        <w:rPr>
+          <w:rFonts w:ascii="AppleSystemUIFont" w:hAnsi="AppleSystemUIFont" w:cs="AppleSystemUIFont"/>
+          <w:sz w:val="20"/>
+        </w:rPr>
+        <w:t>“Channels”</w:t>
+      </w:r>
+      <w:proofErr w:type="spellStart"/>
+      <w:r>
+        <w:rPr>
+          <w:rFonts w:ascii="AppleSystemUIFont" w:hAnsi="AppleSystemUIFont" w:cs="AppleSystemUIFont" w:hint="eastAsia"/>
+          <w:sz w:val="20"/>
+        </w:rPr>
+        <w:t>를</w:t>
+      </w:r>
+      <w:proofErr w:type="spellEnd"/>
+      <w:r>
+        <w:rPr>
+          <w:rFonts w:ascii="AppleSystemUIFont" w:hAnsi="AppleSystemUIFont" w:cs="AppleSystemUIFont" w:hint="eastAsia"/>
+          <w:sz w:val="20"/>
+        </w:rPr>
+        <w:t xml:space="preserve"> </w:t>
+      </w:r>
+      <w:r>
+        <w:rPr>
+          <w:rFonts w:ascii="AppleSystemUIFont" w:hAnsi="AppleSystemUIFont" w:cs="AppleSystemUIFont" w:hint="eastAsia"/>
+          <w:sz w:val="20"/>
+        </w:rPr>
+        <w:t>만들</w:t>
+      </w:r>
+      <w:r>
+        <w:rPr>
+          <w:rFonts w:ascii="AppleSystemUIFont" w:hAnsi="AppleSystemUIFont" w:cs="AppleSystemUIFont" w:hint="eastAsia"/>
+          <w:sz w:val="20"/>
+        </w:rPr>
+        <w:t xml:space="preserve"> </w:t>
+      </w:r>
+      <w:r>
+        <w:rPr>
+          <w:rFonts w:ascii="AppleSystemUIFont" w:hAnsi="AppleSystemUIFont" w:cs="AppleSystemUIFont" w:hint="eastAsia"/>
+          <w:sz w:val="20"/>
+        </w:rPr>
+        <w:t>수</w:t>
+      </w:r>
+      <w:r>
+        <w:rPr>
+          <w:rFonts w:ascii="AppleSystemUIFont" w:hAnsi="AppleSystemUIFont" w:cs="AppleSystemUIFont" w:hint="eastAsia"/>
+          <w:sz w:val="20"/>
+        </w:rPr>
+        <w:t xml:space="preserve"> </w:t>
+      </w:r>
+      <w:r>
+        <w:rPr>
+          <w:rFonts w:ascii="AppleSystemUIFont" w:hAnsi="AppleSystemUIFont" w:cs="AppleSystemUIFont" w:hint="eastAsia"/>
+          <w:sz w:val="20"/>
+        </w:rPr>
+        <w:t>있다</w:t>
+      </w:r>
+      <w:r>
+        <w:rPr>
+          <w:rFonts w:ascii="AppleSystemUIFont" w:hAnsi="AppleSystemUIFont" w:cs="AppleSystemUIFont" w:hint="eastAsia"/>
+          <w:sz w:val="20"/>
+        </w:rPr>
+        <w:t>.</w:t>
+      </w:r>
+    </w:p>
+    <w:p>
+      <w:pPr>
+        <w:pStyle w:val="ListParagraph"/>
+        <w:numPr>
+          <w:ilvl w:val="1"/>
+          <w:numId w:val="12"/>
+        </w:numPr>
+        <w:autoSpaceDE w:val="0"/>
+        <w:autoSpaceDN w:val="0"/>
+        <w:adjustRightInd w:val="0"/>
+        <w:rPr>
+          <w:rFonts w:ascii="AppleSystemUIFont" w:hAnsi="AppleSystemUIFont" w:cs="AppleSystemUIFont"/>
+          <w:sz w:val="20"/>
+        </w:rPr>
+      </w:pPr>
+      <w:r>
+        <w:rPr>
+          <w:rFonts w:ascii="AppleSystemUIFont" w:hAnsi="AppleSystemUIFont" w:cs="AppleSystemUIFont" w:hint="eastAsia"/>
+          <w:sz w:val="20"/>
+        </w:rPr>
+        <w:t>별도의</w:t>
+      </w:r>
+      <w:r>
+        <w:rPr>
+          <w:rFonts w:ascii="AppleSystemUIFont" w:hAnsi="AppleSystemUIFont" w:cs="AppleSystemUIFont" w:hint="eastAsia"/>
+          <w:sz w:val="20"/>
+        </w:rPr>
+        <w:t xml:space="preserve"> </w:t>
+      </w:r>
+      <w:r>
+        <w:rPr>
+          <w:rFonts w:ascii="AppleSystemUIFont" w:hAnsi="AppleSystemUIFont" w:cs="AppleSystemUIFont" w:hint="eastAsia"/>
+          <w:sz w:val="20"/>
+        </w:rPr>
+        <w:t>참가자</w:t>
+      </w:r>
+      <w:r>
+        <w:rPr>
+          <w:rFonts w:ascii="AppleSystemUIFont" w:hAnsi="AppleSystemUIFont" w:cs="AppleSystemUIFont" w:hint="eastAsia"/>
+          <w:sz w:val="20"/>
+        </w:rPr>
+        <w:t xml:space="preserve"> </w:t>
+      </w:r>
+      <w:r>
+        <w:rPr>
+          <w:rFonts w:ascii="AppleSystemUIFont" w:hAnsi="AppleSystemUIFont" w:cs="AppleSystemUIFont" w:hint="eastAsia"/>
+          <w:sz w:val="20"/>
+        </w:rPr>
+        <w:t>그룹이</w:t>
+      </w:r>
+      <w:r>
+        <w:rPr>
+          <w:rFonts w:ascii="AppleSystemUIFont" w:hAnsi="AppleSystemUIFont" w:cs="AppleSystemUIFont" w:hint="eastAsia"/>
+          <w:sz w:val="20"/>
+        </w:rPr>
+        <w:t xml:space="preserve"> </w:t>
+      </w:r>
+      <w:r>
+        <w:rPr>
+          <w:rFonts w:ascii="AppleSystemUIFont" w:hAnsi="AppleSystemUIFont" w:cs="AppleSystemUIFont" w:hint="eastAsia"/>
+          <w:sz w:val="20"/>
+        </w:rPr>
+        <w:t>개별의</w:t>
+      </w:r>
+      <w:r>
+        <w:rPr>
+          <w:rFonts w:ascii="AppleSystemUIFont" w:hAnsi="AppleSystemUIFont" w:cs="AppleSystemUIFont"/>
+          <w:sz w:val="20"/>
+        </w:rPr>
+        <w:t xml:space="preserve"> </w:t>
+      </w:r>
+      <w:r>
+        <w:rPr>
+          <w:rFonts w:ascii="AppleSystemUIFont" w:hAnsi="AppleSystemUIFont" w:cs="AppleSystemUIFont" w:hint="eastAsia"/>
+          <w:sz w:val="20"/>
+        </w:rPr>
+        <w:t>트랜잭션</w:t>
+      </w:r>
+      <w:r>
+        <w:rPr>
+          <w:rFonts w:ascii="AppleSystemUIFont" w:hAnsi="AppleSystemUIFont" w:cs="AppleSystemUIFont" w:hint="eastAsia"/>
+          <w:sz w:val="20"/>
+        </w:rPr>
+        <w:t xml:space="preserve"> </w:t>
+      </w:r>
+      <w:r>
+        <w:rPr>
+          <w:rFonts w:ascii="AppleSystemUIFont" w:hAnsi="AppleSystemUIFont" w:cs="AppleSystemUIFont" w:hint="eastAsia"/>
+          <w:sz w:val="20"/>
+        </w:rPr>
+        <w:t>장부를</w:t>
+      </w:r>
+      <w:r>
+        <w:rPr>
+          <w:rFonts w:ascii="AppleSystemUIFont" w:hAnsi="AppleSystemUIFont" w:cs="AppleSystemUIFont" w:hint="eastAsia"/>
+          <w:sz w:val="20"/>
+        </w:rPr>
+        <w:t xml:space="preserve"> </w:t>
+      </w:r>
+      <w:r>
+        <w:rPr>
+          <w:rFonts w:ascii="AppleSystemUIFont" w:hAnsi="AppleSystemUIFont" w:cs="AppleSystemUIFont" w:hint="eastAsia"/>
+          <w:sz w:val="20"/>
+        </w:rPr>
+        <w:t>만드는</w:t>
+      </w:r>
+      <w:r>
+        <w:rPr>
+          <w:rFonts w:ascii="AppleSystemUIFont" w:hAnsi="AppleSystemUIFont" w:cs="AppleSystemUIFont" w:hint="eastAsia"/>
+          <w:sz w:val="20"/>
+        </w:rPr>
+        <w:t xml:space="preserve"> </w:t>
+      </w:r>
+      <w:r>
+        <w:rPr>
+          <w:rFonts w:ascii="AppleSystemUIFont" w:hAnsi="AppleSystemUIFont" w:cs="AppleSystemUIFont" w:hint="eastAsia"/>
+          <w:sz w:val="20"/>
+        </w:rPr>
+        <w:t>것을</w:t>
+      </w:r>
+      <w:r>
+        <w:rPr>
+          <w:rFonts w:ascii="AppleSystemUIFont" w:hAnsi="AppleSystemUIFont" w:cs="AppleSystemUIFont" w:hint="eastAsia"/>
+          <w:sz w:val="20"/>
+        </w:rPr>
+        <w:t xml:space="preserve"> </w:t>
+      </w:r>
+      <w:r>
+        <w:rPr>
+          <w:rFonts w:ascii="AppleSystemUIFont" w:hAnsi="AppleSystemUIFont" w:cs="AppleSystemUIFont" w:hint="eastAsia"/>
+          <w:sz w:val="20"/>
+        </w:rPr>
+        <w:t>허용한다</w:t>
+      </w:r>
+      <w:r>
+        <w:rPr>
+          <w:rFonts w:ascii="AppleSystemUIFont" w:hAnsi="AppleSystemUIFont" w:cs="AppleSystemUIFont" w:hint="eastAsia"/>
+          <w:sz w:val="20"/>
+        </w:rPr>
+        <w:t>.</w:t>
+      </w:r>
+    </w:p>
+    <w:p>
+      <w:pPr>
+        <w:pStyle w:val="ListParagraph"/>
+        <w:numPr>
+          <w:ilvl w:val="1"/>
+          <w:numId w:val="12"/>
+        </w:numPr>
+        <w:autoSpaceDE w:val="0"/>
+        <w:autoSpaceDN w:val="0"/>
+        <w:adjustRightInd w:val="0"/>
+        <w:rPr>
+          <w:rFonts w:ascii="AppleSystemUIFont" w:hAnsi="AppleSystemUIFont" w:cs="AppleSystemUIFont"/>
+          <w:sz w:val="20"/>
+        </w:rPr>
+      </w:pPr>
+      <w:r>
+        <w:rPr>
+          <w:rFonts w:ascii="AppleSystemUIFont" w:hAnsi="AppleSystemUIFont" w:cs="AppleSystemUIFont" w:hint="eastAsia"/>
+          <w:sz w:val="20"/>
+        </w:rPr>
+        <w:t>이는</w:t>
+      </w:r>
+      <w:r>
+        <w:rPr>
+          <w:rFonts w:ascii="AppleSystemUIFont" w:hAnsi="AppleSystemUIFont" w:cs="AppleSystemUIFont" w:hint="eastAsia"/>
+          <w:sz w:val="20"/>
+        </w:rPr>
+        <w:t xml:space="preserve"> p</w:t>
+      </w:r>
+      <w:r>
+        <w:rPr>
+          <w:rFonts w:ascii="AppleSystemUIFont" w:hAnsi="AppleSystemUIFont" w:cs="AppleSystemUIFont"/>
+          <w:sz w:val="20"/>
+        </w:rPr>
+        <w:t>rivacy transaction, data</w:t>
+      </w:r>
+      <w:proofErr w:type="spellStart"/>
+      <w:r>
+        <w:rPr>
+          <w:rFonts w:ascii="AppleSystemUIFont" w:hAnsi="AppleSystemUIFont" w:cs="AppleSystemUIFont" w:hint="eastAsia"/>
+          <w:sz w:val="20"/>
+        </w:rPr>
+        <w:t>를</w:t>
+      </w:r>
+      <w:proofErr w:type="spellEnd"/>
+      <w:r>
+        <w:rPr>
+          <w:rFonts w:ascii="AppleSystemUIFont" w:hAnsi="AppleSystemUIFont" w:cs="AppleSystemUIFont" w:hint="eastAsia"/>
+          <w:sz w:val="20"/>
+        </w:rPr>
+        <w:t xml:space="preserve"> </w:t>
+      </w:r>
+      <w:r>
+        <w:rPr>
+          <w:rFonts w:ascii="AppleSystemUIFont" w:hAnsi="AppleSystemUIFont" w:cs="AppleSystemUIFont" w:hint="eastAsia"/>
+          <w:sz w:val="20"/>
+        </w:rPr>
+        <w:t>위해</w:t>
+      </w:r>
+      <w:r>
+        <w:rPr>
+          <w:rFonts w:ascii="AppleSystemUIFont" w:hAnsi="AppleSystemUIFont" w:cs="AppleSystemUIFont" w:hint="eastAsia"/>
+          <w:sz w:val="20"/>
+        </w:rPr>
+        <w:t xml:space="preserve"> </w:t>
+      </w:r>
+      <w:r>
+        <w:rPr>
+          <w:rFonts w:ascii="AppleSystemUIFont" w:hAnsi="AppleSystemUIFont" w:cs="AppleSystemUIFont" w:hint="eastAsia"/>
+          <w:sz w:val="20"/>
+        </w:rPr>
+        <w:t>매우</w:t>
+      </w:r>
+      <w:r>
+        <w:rPr>
+          <w:rFonts w:ascii="AppleSystemUIFont" w:hAnsi="AppleSystemUIFont" w:cs="AppleSystemUIFont" w:hint="eastAsia"/>
+          <w:sz w:val="20"/>
+        </w:rPr>
+        <w:t xml:space="preserve"> </w:t>
+      </w:r>
+      <w:r>
+        <w:rPr>
+          <w:rFonts w:ascii="AppleSystemUIFont" w:hAnsi="AppleSystemUIFont" w:cs="AppleSystemUIFont" w:hint="eastAsia"/>
+          <w:sz w:val="20"/>
+        </w:rPr>
+        <w:t>유용하다</w:t>
+      </w:r>
+      <w:r>
+        <w:rPr>
+          <w:rFonts w:ascii="AppleSystemUIFont" w:hAnsi="AppleSystemUIFont" w:cs="AppleSystemUIFont" w:hint="eastAsia"/>
+          <w:sz w:val="20"/>
+        </w:rPr>
+        <w:t>.</w:t>
+      </w:r>
+    </w:p>
+    <w:p>
+      <w:pPr>
+        <w:pStyle w:val="ListParagraph"/>
+        <w:numPr>
+          <w:ilvl w:val="0"/>
+          <w:numId w:val="12"/>
+        </w:numPr>
+        <w:autoSpaceDE w:val="0"/>
+        <w:autoSpaceDN w:val="0"/>
+        <w:adjustRightInd w:val="0"/>
+        <w:rPr>
+          <w:rFonts w:ascii="AppleSystemUIFont" w:hAnsi="AppleSystemUIFont" w:cs="AppleSystemUIFont"/>
+          <w:sz w:val="20"/>
+        </w:rPr>
+      </w:pPr>
+      <w:r>
+        <w:rPr>
+          <w:rFonts w:ascii="AppleSystemUIFont" w:hAnsi="AppleSystemUIFont" w:cs="AppleSystemUIFont"/>
+          <w:sz w:val="20"/>
+        </w:rPr>
+        <w:t>Ledger</w:t>
+      </w:r>
+    </w:p>
+    <w:p>
+      <w:pPr>
+        <w:pStyle w:val="ListParagraph"/>
+        <w:numPr>
+          <w:ilvl w:val="1"/>
+          <w:numId w:val="12"/>
+        </w:numPr>
+        <w:autoSpaceDE w:val="0"/>
+        <w:autoSpaceDN w:val="0"/>
+        <w:adjustRightInd w:val="0"/>
+        <w:rPr>
+          <w:rFonts w:ascii="AppleSystemUIFont" w:hAnsi="AppleSystemUIFont" w:cs="AppleSystemUIFont"/>
+          <w:sz w:val="20"/>
+        </w:rPr>
+      </w:pPr>
+      <w:r>
+        <w:rPr>
+          <w:rFonts w:ascii="AppleSystemUIFont" w:hAnsi="AppleSystemUIFont" w:cs="AppleSystemUIFont"/>
+          <w:sz w:val="20"/>
+        </w:rPr>
+        <w:t>World</w:t>
+      </w:r>
+      <w:r>
+        <w:rPr>
+          <w:rFonts w:ascii="AppleSystemUIFont" w:hAnsi="AppleSystemUIFont" w:cs="AppleSystemUIFont" w:hint="eastAsia"/>
+          <w:sz w:val="20"/>
+        </w:rPr>
+        <w:t xml:space="preserve"> </w:t>
+      </w:r>
+      <w:r>
+        <w:rPr>
+          <w:rFonts w:ascii="AppleSystemUIFont" w:hAnsi="AppleSystemUIFont" w:cs="AppleSystemUIFont"/>
+          <w:sz w:val="20"/>
+        </w:rPr>
+        <w:t>state</w:t>
+      </w:r>
+    </w:p>
+    <w:p>
+      <w:pPr>
+        <w:pStyle w:val="ListParagraph"/>
+        <w:numPr>
+          <w:ilvl w:val="2"/>
+          <w:numId w:val="12"/>
+        </w:numPr>
+        <w:autoSpaceDE w:val="0"/>
+        <w:autoSpaceDN w:val="0"/>
+        <w:adjustRightInd w:val="0"/>
+        <w:rPr>
+          <w:rFonts w:ascii="AppleSystemUIFont" w:hAnsi="AppleSystemUIFont" w:cs="AppleSystemUIFont"/>
+          <w:sz w:val="20"/>
+        </w:rPr>
+      </w:pPr>
+      <w:r>
+        <w:rPr>
+          <w:rFonts w:ascii="AppleSystemUIFont" w:hAnsi="AppleSystemUIFont" w:cs="AppleSystemUIFont"/>
+          <w:sz w:val="20"/>
+        </w:rPr>
+        <w:t xml:space="preserve">Given point </w:t>
+      </w:r>
+      <w:r>
+        <w:rPr>
+          <w:rFonts w:ascii="AppleSystemUIFont" w:hAnsi="AppleSystemUIFont" w:cs="AppleSystemUIFont" w:hint="eastAsia"/>
+          <w:sz w:val="20"/>
+        </w:rPr>
+        <w:t>시점에서의</w:t>
+      </w:r>
+      <w:r>
+        <w:rPr>
+          <w:rFonts w:ascii="AppleSystemUIFont" w:hAnsi="AppleSystemUIFont" w:cs="AppleSystemUIFont" w:hint="eastAsia"/>
+          <w:sz w:val="20"/>
+        </w:rPr>
+        <w:t xml:space="preserve"> </w:t>
+      </w:r>
+      <w:r>
+        <w:rPr>
+          <w:rFonts w:ascii="AppleSystemUIFont" w:hAnsi="AppleSystemUIFont" w:cs="AppleSystemUIFont" w:hint="eastAsia"/>
+          <w:sz w:val="20"/>
+        </w:rPr>
+        <w:t>장부의</w:t>
+      </w:r>
+      <w:r>
+        <w:rPr>
+          <w:rFonts w:ascii="AppleSystemUIFont" w:hAnsi="AppleSystemUIFont" w:cs="AppleSystemUIFont" w:hint="eastAsia"/>
+          <w:sz w:val="20"/>
+        </w:rPr>
+        <w:t xml:space="preserve"> </w:t>
+      </w:r>
+      <w:r>
+        <w:rPr>
+          <w:rFonts w:ascii="AppleSystemUIFont" w:hAnsi="AppleSystemUIFont" w:cs="AppleSystemUIFont" w:hint="eastAsia"/>
+          <w:sz w:val="20"/>
+        </w:rPr>
+        <w:t>상태를</w:t>
+      </w:r>
+      <w:r>
+        <w:rPr>
+          <w:rFonts w:ascii="AppleSystemUIFont" w:hAnsi="AppleSystemUIFont" w:cs="AppleSystemUIFont" w:hint="eastAsia"/>
+          <w:sz w:val="20"/>
+        </w:rPr>
+        <w:t xml:space="preserve"> </w:t>
+      </w:r>
+      <w:r>
+        <w:rPr>
+          <w:rFonts w:ascii="AppleSystemUIFont" w:hAnsi="AppleSystemUIFont" w:cs="AppleSystemUIFont" w:hint="eastAsia"/>
+          <w:sz w:val="20"/>
+        </w:rPr>
+        <w:t>표현한다</w:t>
+      </w:r>
+      <w:r>
+        <w:rPr>
+          <w:rFonts w:ascii="AppleSystemUIFont" w:hAnsi="AppleSystemUIFont" w:cs="AppleSystemUIFont" w:hint="eastAsia"/>
+          <w:sz w:val="20"/>
+        </w:rPr>
+        <w:t>.</w:t>
+      </w:r>
+    </w:p>
+    <w:p>
+      <w:pPr>
+        <w:pStyle w:val="ListParagraph"/>
+        <w:numPr>
+          <w:ilvl w:val="2"/>
+          <w:numId w:val="12"/>
+        </w:numPr>
+        <w:autoSpaceDE w:val="0"/>
+        <w:autoSpaceDN w:val="0"/>
+        <w:adjustRightInd w:val="0"/>
+        <w:rPr>
+          <w:rFonts w:ascii="AppleSystemUIFont" w:hAnsi="AppleSystemUIFont" w:cs="AppleSystemUIFont"/>
+          <w:sz w:val="20"/>
+        </w:rPr>
+      </w:pPr>
+      <w:r>
+        <w:rPr>
+          <w:rFonts w:ascii="AppleSystemUIFont" w:hAnsi="AppleSystemUIFont" w:cs="AppleSystemUIFont"/>
+          <w:sz w:val="20"/>
+        </w:rPr>
+        <w:t>Database of the ledger</w:t>
+      </w:r>
+    </w:p>
+    <w:p>
+      <w:pPr>
+        <w:pStyle w:val="ListParagraph"/>
+        <w:numPr>
+          <w:ilvl w:val="1"/>
+          <w:numId w:val="12"/>
+        </w:numPr>
+        <w:autoSpaceDE w:val="0"/>
+        <w:autoSpaceDN w:val="0"/>
+        <w:adjustRightInd w:val="0"/>
+        <w:rPr>
+          <w:rFonts w:ascii="AppleSystemUIFont" w:hAnsi="AppleSystemUIFont" w:cs="AppleSystemUIFont"/>
+          <w:sz w:val="20"/>
+        </w:rPr>
+      </w:pPr>
+      <w:r>
+        <w:rPr>
+          <w:rFonts w:ascii="AppleSystemUIFont" w:hAnsi="AppleSystemUIFont" w:cs="AppleSystemUIFont"/>
+          <w:sz w:val="20"/>
+        </w:rPr>
+        <w:t>Transaction log</w:t>
+      </w:r>
+    </w:p>
+    <w:p>
+      <w:pPr>
+        <w:pStyle w:val="ListParagraph"/>
+        <w:numPr>
+          <w:ilvl w:val="2"/>
+          <w:numId w:val="12"/>
+        </w:numPr>
+        <w:autoSpaceDE w:val="0"/>
+        <w:autoSpaceDN w:val="0"/>
+        <w:adjustRightInd w:val="0"/>
+        <w:rPr>
+          <w:rFonts w:ascii="AppleSystemUIFont" w:hAnsi="AppleSystemUIFont" w:cs="AppleSystemUIFont"/>
+          <w:sz w:val="20"/>
+        </w:rPr>
+      </w:pPr>
+      <w:r>
+        <w:rPr>
+          <w:rFonts w:ascii="AppleSystemUIFont" w:hAnsi="AppleSystemUIFont" w:cs="AppleSystemUIFont" w:hint="eastAsia"/>
+          <w:sz w:val="20"/>
+        </w:rPr>
+        <w:t>현재</w:t>
+      </w:r>
+      <w:r>
+        <w:rPr>
+          <w:rFonts w:ascii="AppleSystemUIFont" w:hAnsi="AppleSystemUIFont" w:cs="AppleSystemUIFont" w:hint="eastAsia"/>
+          <w:sz w:val="20"/>
+        </w:rPr>
+        <w:t xml:space="preserve"> </w:t>
+      </w:r>
+      <w:r>
+        <w:rPr>
+          <w:rFonts w:ascii="AppleSystemUIFont" w:hAnsi="AppleSystemUIFont" w:cs="AppleSystemUIFont"/>
+          <w:sz w:val="20"/>
+        </w:rPr>
+        <w:t>world state</w:t>
+      </w:r>
+      <w:r>
+        <w:rPr>
+          <w:rFonts w:ascii="AppleSystemUIFont" w:hAnsi="AppleSystemUIFont" w:cs="AppleSystemUIFont" w:hint="eastAsia"/>
+          <w:sz w:val="20"/>
+        </w:rPr>
+        <w:t>가</w:t>
+      </w:r>
+      <w:r>
+        <w:rPr>
+          <w:rFonts w:ascii="AppleSystemUIFont" w:hAnsi="AppleSystemUIFont" w:cs="AppleSystemUIFont" w:hint="eastAsia"/>
+          <w:sz w:val="20"/>
+        </w:rPr>
+        <w:t xml:space="preserve"> </w:t>
+      </w:r>
+      <w:r>
+        <w:rPr>
+          <w:rFonts w:ascii="AppleSystemUIFont" w:hAnsi="AppleSystemUIFont" w:cs="AppleSystemUIFont" w:hint="eastAsia"/>
+          <w:sz w:val="20"/>
+        </w:rPr>
+        <w:t>되기</w:t>
+      </w:r>
+      <w:r>
+        <w:rPr>
+          <w:rFonts w:ascii="AppleSystemUIFont" w:hAnsi="AppleSystemUIFont" w:cs="AppleSystemUIFont" w:hint="eastAsia"/>
+          <w:sz w:val="20"/>
+        </w:rPr>
+        <w:t xml:space="preserve"> </w:t>
+      </w:r>
+      <w:proofErr w:type="spellStart"/>
+      <w:r>
+        <w:rPr>
+          <w:rFonts w:ascii="AppleSystemUIFont" w:hAnsi="AppleSystemUIFont" w:cs="AppleSystemUIFont" w:hint="eastAsia"/>
+          <w:sz w:val="20"/>
+        </w:rPr>
+        <w:t>까지의</w:t>
+      </w:r>
+      <w:proofErr w:type="spellEnd"/>
+      <w:r>
+        <w:rPr>
+          <w:rFonts w:ascii="AppleSystemUIFont" w:hAnsi="AppleSystemUIFont" w:cs="AppleSystemUIFont" w:hint="eastAsia"/>
+          <w:sz w:val="20"/>
+        </w:rPr>
+        <w:t xml:space="preserve"> </w:t>
+      </w:r>
+      <w:r>
+        <w:rPr>
+          <w:rFonts w:ascii="AppleSystemUIFont" w:hAnsi="AppleSystemUIFont" w:cs="AppleSystemUIFont" w:hint="eastAsia"/>
+          <w:sz w:val="20"/>
+        </w:rPr>
+        <w:t>모든</w:t>
+      </w:r>
+      <w:r>
+        <w:rPr>
+          <w:rFonts w:ascii="AppleSystemUIFont" w:hAnsi="AppleSystemUIFont" w:cs="AppleSystemUIFont" w:hint="eastAsia"/>
+          <w:sz w:val="20"/>
+        </w:rPr>
+        <w:t xml:space="preserve"> </w:t>
+      </w:r>
+      <w:r>
+        <w:rPr>
+          <w:rFonts w:ascii="AppleSystemUIFont" w:hAnsi="AppleSystemUIFont" w:cs="AppleSystemUIFont" w:hint="eastAsia"/>
+          <w:sz w:val="20"/>
+        </w:rPr>
+        <w:t>트랜잭션을</w:t>
+      </w:r>
+      <w:r>
+        <w:rPr>
+          <w:rFonts w:ascii="AppleSystemUIFont" w:hAnsi="AppleSystemUIFont" w:cs="AppleSystemUIFont" w:hint="eastAsia"/>
+          <w:sz w:val="20"/>
+        </w:rPr>
+        <w:t xml:space="preserve"> </w:t>
+      </w:r>
+      <w:r>
+        <w:rPr>
+          <w:rFonts w:ascii="AppleSystemUIFont" w:hAnsi="AppleSystemUIFont" w:cs="AppleSystemUIFont" w:hint="eastAsia"/>
+          <w:sz w:val="20"/>
+        </w:rPr>
+        <w:t>기록한다</w:t>
+      </w:r>
+      <w:r>
+        <w:rPr>
+          <w:rFonts w:ascii="AppleSystemUIFont" w:hAnsi="AppleSystemUIFont" w:cs="AppleSystemUIFont" w:hint="eastAsia"/>
+          <w:sz w:val="20"/>
+        </w:rPr>
+        <w:t>.</w:t>
+      </w:r>
+    </w:p>
+    <w:p>
+      <w:pPr>
+        <w:pStyle w:val="ListParagraph"/>
+        <w:numPr>
+          <w:ilvl w:val="2"/>
+          <w:numId w:val="12"/>
+        </w:numPr>
+        <w:autoSpaceDE w:val="0"/>
+        <w:autoSpaceDN w:val="0"/>
+        <w:adjustRightInd w:val="0"/>
+        <w:rPr>
+          <w:rFonts w:ascii="AppleSystemUIFont" w:hAnsi="AppleSystemUIFont" w:cs="AppleSystemUIFont"/>
+          <w:sz w:val="20"/>
+        </w:rPr>
+      </w:pPr>
+      <w:r>
+        <w:rPr>
+          <w:rFonts w:ascii="AppleSystemUIFont" w:hAnsi="AppleSystemUIFont" w:cs="AppleSystemUIFont"/>
+          <w:sz w:val="20"/>
+        </w:rPr>
+        <w:t xml:space="preserve">Simply </w:t>
+      </w:r>
+      <w:proofErr w:type="spellStart"/>
+      <w:r>
+        <w:rPr>
+          <w:rFonts w:ascii="AppleSystemUIFont" w:hAnsi="AppleSystemUIFont" w:cs="AppleSystemUIFont"/>
+          <w:sz w:val="20"/>
+        </w:rPr>
+        <w:t>recoeds</w:t>
+      </w:r>
+      <w:proofErr w:type="spellEnd"/>
+      <w:r>
+        <w:rPr>
+          <w:rFonts w:ascii="AppleSystemUIFont" w:hAnsi="AppleSystemUIFont" w:cs="AppleSystemUIFont"/>
+          <w:sz w:val="20"/>
+        </w:rPr>
+        <w:t xml:space="preserve"> the before and after values of the ledger database</w:t>
+      </w:r>
+    </w:p>
+    <w:p>
+      <w:pPr>
+        <w:pStyle w:val="ListParagraph"/>
+        <w:numPr>
+          <w:ilvl w:val="2"/>
+          <w:numId w:val="12"/>
+        </w:numPr>
+        <w:autoSpaceDE w:val="0"/>
+        <w:autoSpaceDN w:val="0"/>
+        <w:adjustRightInd w:val="0"/>
+        <w:rPr>
+          <w:rFonts w:ascii="AppleSystemUIFont" w:hAnsi="AppleSystemUIFont" w:cs="AppleSystemUIFont"/>
+          <w:sz w:val="20"/>
+        </w:rPr>
+      </w:pPr>
+      <w:r>
+        <w:rPr>
+          <w:rFonts w:ascii="AppleSystemUIFont" w:hAnsi="AppleSystemUIFont" w:cs="AppleSystemUIFont"/>
+          <w:sz w:val="20"/>
+        </w:rPr>
+        <w:t>Update history for the world state</w:t>
+      </w:r>
+    </w:p>
+    <w:p>
+      <w:pPr>
+        <w:pStyle w:val="ListParagraph"/>
+        <w:numPr>
+          <w:ilvl w:val="1"/>
+          <w:numId w:val="12"/>
+        </w:numPr>
+        <w:autoSpaceDE w:val="0"/>
+        <w:autoSpaceDN w:val="0"/>
+        <w:adjustRightInd w:val="0"/>
+        <w:rPr>
+          <w:rFonts w:ascii="AppleSystemUIFont" w:hAnsi="AppleSystemUIFont" w:cs="AppleSystemUIFont"/>
+          <w:sz w:val="20"/>
+        </w:rPr>
+      </w:pPr>
+      <w:r>
+        <w:rPr>
+          <w:rFonts w:ascii="AppleSystemUIFont" w:hAnsi="AppleSystemUIFont" w:cs="AppleSystemUIFont"/>
+          <w:sz w:val="20"/>
+        </w:rPr>
+        <w:t>Ledger</w:t>
+      </w:r>
+      <w:r>
+        <w:rPr>
+          <w:rFonts w:ascii="AppleSystemUIFont" w:hAnsi="AppleSystemUIFont" w:cs="AppleSystemUIFont" w:hint="eastAsia"/>
+          <w:sz w:val="20"/>
+        </w:rPr>
+        <w:t>은</w:t>
+      </w:r>
+      <w:r>
+        <w:rPr>
+          <w:rFonts w:ascii="AppleSystemUIFont" w:hAnsi="AppleSystemUIFont" w:cs="AppleSystemUIFont" w:hint="eastAsia"/>
+          <w:sz w:val="20"/>
+        </w:rPr>
+        <w:t xml:space="preserve"> </w:t>
+      </w:r>
+      <w:r>
+        <w:rPr>
+          <w:rFonts w:ascii="AppleSystemUIFont" w:hAnsi="AppleSystemUIFont" w:cs="AppleSystemUIFont"/>
+          <w:sz w:val="20"/>
+        </w:rPr>
+        <w:t>world state</w:t>
+      </w:r>
+      <w:proofErr w:type="spellStart"/>
+      <w:r>
+        <w:rPr>
+          <w:rFonts w:ascii="AppleSystemUIFont" w:hAnsi="AppleSystemUIFont" w:cs="AppleSystemUIFont" w:hint="eastAsia"/>
+          <w:sz w:val="20"/>
+        </w:rPr>
+        <w:t>를</w:t>
+      </w:r>
+      <w:proofErr w:type="spellEnd"/>
+      <w:r>
+        <w:rPr>
+          <w:rFonts w:ascii="AppleSystemUIFont" w:hAnsi="AppleSystemUIFont" w:cs="AppleSystemUIFont" w:hint="eastAsia"/>
+          <w:sz w:val="20"/>
+        </w:rPr>
+        <w:t xml:space="preserve"> </w:t>
+      </w:r>
+      <w:r>
+        <w:rPr>
+          <w:rFonts w:ascii="AppleSystemUIFont" w:hAnsi="AppleSystemUIFont" w:cs="AppleSystemUIFont" w:hint="eastAsia"/>
+          <w:sz w:val="20"/>
+        </w:rPr>
+        <w:t>대체할</w:t>
+      </w:r>
+      <w:r>
+        <w:rPr>
+          <w:rFonts w:ascii="AppleSystemUIFont" w:hAnsi="AppleSystemUIFont" w:cs="AppleSystemUIFont" w:hint="eastAsia"/>
+          <w:sz w:val="20"/>
+        </w:rPr>
+        <w:t xml:space="preserve"> </w:t>
+      </w:r>
+      <w:r>
+        <w:rPr>
+          <w:rFonts w:ascii="AppleSystemUIFont" w:hAnsi="AppleSystemUIFont" w:cs="AppleSystemUIFont" w:hint="eastAsia"/>
+          <w:sz w:val="20"/>
+        </w:rPr>
+        <w:t>수</w:t>
+      </w:r>
+      <w:r>
+        <w:rPr>
+          <w:rFonts w:ascii="AppleSystemUIFont" w:hAnsi="AppleSystemUIFont" w:cs="AppleSystemUIFont" w:hint="eastAsia"/>
+          <w:sz w:val="20"/>
+        </w:rPr>
+        <w:t xml:space="preserve"> </w:t>
+      </w:r>
+      <w:r>
+        <w:rPr>
+          <w:rFonts w:ascii="AppleSystemUIFont" w:hAnsi="AppleSystemUIFont" w:cs="AppleSystemUIFont" w:hint="eastAsia"/>
+          <w:sz w:val="20"/>
+        </w:rPr>
+        <w:t>있는</w:t>
+      </w:r>
+      <w:r>
+        <w:rPr>
+          <w:rFonts w:ascii="AppleSystemUIFont" w:hAnsi="AppleSystemUIFont" w:cs="AppleSystemUIFont" w:hint="eastAsia"/>
+          <w:sz w:val="20"/>
+        </w:rPr>
+        <w:t xml:space="preserve"> </w:t>
+      </w:r>
+      <w:r>
+        <w:rPr>
+          <w:rFonts w:ascii="AppleSystemUIFont" w:hAnsi="AppleSystemUIFont" w:cs="AppleSystemUIFont" w:hint="eastAsia"/>
+          <w:sz w:val="20"/>
+        </w:rPr>
+        <w:t>데이터</w:t>
+      </w:r>
+      <w:r>
+        <w:rPr>
+          <w:rFonts w:ascii="AppleSystemUIFont" w:hAnsi="AppleSystemUIFont" w:cs="AppleSystemUIFont" w:hint="eastAsia"/>
+          <w:sz w:val="20"/>
+        </w:rPr>
+        <w:t xml:space="preserve"> </w:t>
+      </w:r>
+      <w:r>
+        <w:rPr>
+          <w:rFonts w:ascii="AppleSystemUIFont" w:hAnsi="AppleSystemUIFont" w:cs="AppleSystemUIFont" w:hint="eastAsia"/>
+          <w:sz w:val="20"/>
+        </w:rPr>
+        <w:t>저장소를</w:t>
+      </w:r>
+      <w:r>
+        <w:rPr>
+          <w:rFonts w:ascii="AppleSystemUIFont" w:hAnsi="AppleSystemUIFont" w:cs="AppleSystemUIFont" w:hint="eastAsia"/>
+          <w:sz w:val="20"/>
+        </w:rPr>
+        <w:t xml:space="preserve"> </w:t>
+      </w:r>
+      <w:r>
+        <w:rPr>
+          <w:rFonts w:ascii="AppleSystemUIFont" w:hAnsi="AppleSystemUIFont" w:cs="AppleSystemUIFont" w:hint="eastAsia"/>
+          <w:sz w:val="20"/>
+        </w:rPr>
+        <w:t>가지고</w:t>
+      </w:r>
+      <w:r>
+        <w:rPr>
+          <w:rFonts w:ascii="AppleSystemUIFont" w:hAnsi="AppleSystemUIFont" w:cs="AppleSystemUIFont" w:hint="eastAsia"/>
+          <w:sz w:val="20"/>
+        </w:rPr>
+        <w:t xml:space="preserve"> </w:t>
+      </w:r>
+      <w:r>
+        <w:rPr>
+          <w:rFonts w:ascii="AppleSystemUIFont" w:hAnsi="AppleSystemUIFont" w:cs="AppleSystemUIFont" w:hint="eastAsia"/>
+          <w:sz w:val="20"/>
+        </w:rPr>
+        <w:t>있다</w:t>
+      </w:r>
+      <w:r>
+        <w:rPr>
+          <w:rFonts w:ascii="AppleSystemUIFont" w:hAnsi="AppleSystemUIFont" w:cs="AppleSystemUIFont" w:hint="eastAsia"/>
+          <w:sz w:val="20"/>
+        </w:rPr>
+        <w:t>.</w:t>
+      </w:r>
+    </w:p>
+    <w:p>
+      <w:pPr>
+        <w:pStyle w:val="ListParagraph"/>
+        <w:numPr>
+          <w:ilvl w:val="2"/>
+          <w:numId w:val="12"/>
+        </w:numPr>
+        <w:autoSpaceDE w:val="0"/>
+        <w:autoSpaceDN w:val="0"/>
+        <w:adjustRightInd w:val="0"/>
+        <w:rPr>
+          <w:rFonts w:ascii="AppleSystemUIFont" w:hAnsi="AppleSystemUIFont" w:cs="AppleSystemUIFont"/>
+          <w:sz w:val="20"/>
+        </w:rPr>
+      </w:pPr>
+      <w:proofErr w:type="gramStart"/>
+      <w:r>
+        <w:rPr>
+          <w:rFonts w:ascii="AppleSystemUIFont" w:hAnsi="AppleSystemUIFont" w:cs="AppleSystemUIFont"/>
+          <w:sz w:val="20"/>
+        </w:rPr>
+        <w:t>Default :</w:t>
+      </w:r>
+      <w:proofErr w:type="gramEnd"/>
+      <w:r>
+        <w:rPr>
+          <w:rFonts w:ascii="AppleSystemUIFont" w:hAnsi="AppleSystemUIFont" w:cs="AppleSystemUIFont"/>
+          <w:sz w:val="20"/>
+        </w:rPr>
+        <w:t xml:space="preserve"> </w:t>
+      </w:r>
+      <w:proofErr w:type="spellStart"/>
+      <w:r>
+        <w:rPr>
+          <w:rFonts w:ascii="AppleSystemUIFont" w:hAnsi="AppleSystemUIFont" w:cs="AppleSystemUIFont"/>
+          <w:sz w:val="20"/>
+        </w:rPr>
+        <w:t>LevelDB</w:t>
+      </w:r>
+      <w:proofErr w:type="spellEnd"/>
+      <w:r>
+        <w:rPr>
+          <w:rFonts w:ascii="AppleSystemUIFont" w:hAnsi="AppleSystemUIFont" w:cs="AppleSystemUIFont"/>
+          <w:sz w:val="20"/>
+        </w:rPr>
+        <w:t xml:space="preserve"> (Key – value ) store database</w:t>
+      </w:r>
+    </w:p>
+    <w:p>
+      <w:pPr>
+        <w:pStyle w:val="ListParagraph"/>
+        <w:numPr>
+          <w:ilvl w:val="0"/>
+          <w:numId w:val="12"/>
+        </w:numPr>
+        <w:autoSpaceDE w:val="0"/>
+        <w:autoSpaceDN w:val="0"/>
+        <w:adjustRightInd w:val="0"/>
+        <w:rPr>
+          <w:rFonts w:ascii="AppleSystemUIFont" w:hAnsi="AppleSystemUIFont" w:cs="AppleSystemUIFont"/>
+          <w:sz w:val="20"/>
+        </w:rPr>
+      </w:pPr>
+      <w:r>
+        <w:rPr>
+          <w:rFonts w:ascii="AppleSystemUIFont" w:hAnsi="AppleSystemUIFont" w:cs="AppleSystemUIFont"/>
+          <w:sz w:val="20"/>
+        </w:rPr>
+        <w:t>Smart Contract</w:t>
+      </w:r>
+    </w:p>
+    <w:p>
+      <w:pPr>
+        <w:pStyle w:val="ListParagraph"/>
+        <w:numPr>
+          <w:ilvl w:val="1"/>
+          <w:numId w:val="12"/>
+        </w:numPr>
+        <w:autoSpaceDE w:val="0"/>
+        <w:autoSpaceDN w:val="0"/>
+        <w:adjustRightInd w:val="0"/>
+        <w:rPr>
+          <w:rFonts w:ascii="AppleSystemUIFont" w:hAnsi="AppleSystemUIFont" w:cs="AppleSystemUIFont"/>
+          <w:sz w:val="20"/>
+        </w:rPr>
+      </w:pPr>
+      <w:proofErr w:type="spellStart"/>
+      <w:r>
+        <w:rPr>
+          <w:rFonts w:ascii="AppleSystemUIFont" w:hAnsi="AppleSystemUIFont" w:cs="AppleSystemUIFont"/>
+          <w:sz w:val="20"/>
+        </w:rPr>
+        <w:t>Chaincde</w:t>
+      </w:r>
+      <w:proofErr w:type="spellEnd"/>
+      <w:r>
+        <w:rPr>
+          <w:rFonts w:ascii="AppleSystemUIFont" w:hAnsi="AppleSystemUIFont" w:cs="AppleSystemUIFont" w:hint="eastAsia"/>
+          <w:sz w:val="20"/>
+        </w:rPr>
+        <w:t>로</w:t>
+      </w:r>
+      <w:r>
+        <w:rPr>
+          <w:rFonts w:ascii="AppleSystemUIFont" w:hAnsi="AppleSystemUIFont" w:cs="AppleSystemUIFont" w:hint="eastAsia"/>
+          <w:sz w:val="20"/>
+        </w:rPr>
+        <w:t xml:space="preserve"> </w:t>
+      </w:r>
+      <w:r>
+        <w:rPr>
+          <w:rFonts w:ascii="AppleSystemUIFont" w:hAnsi="AppleSystemUIFont" w:cs="AppleSystemUIFont" w:hint="eastAsia"/>
+          <w:sz w:val="20"/>
+        </w:rPr>
+        <w:t>작성된다</w:t>
+      </w:r>
+      <w:r>
+        <w:rPr>
+          <w:rFonts w:ascii="AppleSystemUIFont" w:hAnsi="AppleSystemUIFont" w:cs="AppleSystemUIFont" w:hint="eastAsia"/>
+          <w:sz w:val="20"/>
+        </w:rPr>
+        <w:t>.</w:t>
+      </w:r>
+    </w:p>
+    <w:p>
+      <w:pPr>
+        <w:pStyle w:val="ListParagraph"/>
+        <w:numPr>
+          <w:ilvl w:val="1"/>
+          <w:numId w:val="12"/>
+        </w:numPr>
+        <w:autoSpaceDE w:val="0"/>
+        <w:autoSpaceDN w:val="0"/>
+        <w:adjustRightInd w:val="0"/>
+        <w:rPr>
+          <w:rFonts w:ascii="AppleSystemUIFont" w:hAnsi="AppleSystemUIFont" w:cs="AppleSystemUIFont"/>
+          <w:sz w:val="20"/>
+        </w:rPr>
+      </w:pPr>
+      <w:r>
+        <w:rPr>
+          <w:rFonts w:ascii="AppleSystemUIFont" w:hAnsi="AppleSystemUIFont" w:cs="AppleSystemUIFont" w:hint="eastAsia"/>
+          <w:sz w:val="20"/>
+        </w:rPr>
+        <w:t>어플리케이션이</w:t>
+      </w:r>
+      <w:r>
+        <w:rPr>
+          <w:rFonts w:ascii="AppleSystemUIFont" w:hAnsi="AppleSystemUIFont" w:cs="AppleSystemUIFont" w:hint="eastAsia"/>
+          <w:sz w:val="20"/>
+        </w:rPr>
+        <w:t xml:space="preserve"> </w:t>
+      </w:r>
+      <w:r>
+        <w:rPr>
+          <w:rFonts w:ascii="AppleSystemUIFont" w:hAnsi="AppleSystemUIFont" w:cs="AppleSystemUIFont"/>
+          <w:sz w:val="20"/>
+        </w:rPr>
+        <w:t>Ledger</w:t>
+      </w:r>
+      <w:r>
+        <w:rPr>
+          <w:rFonts w:ascii="AppleSystemUIFont" w:hAnsi="AppleSystemUIFont" w:cs="AppleSystemUIFont" w:hint="eastAsia"/>
+          <w:sz w:val="20"/>
+        </w:rPr>
+        <w:t>와</w:t>
+      </w:r>
+      <w:r>
+        <w:rPr>
+          <w:rFonts w:ascii="AppleSystemUIFont" w:hAnsi="AppleSystemUIFont" w:cs="AppleSystemUIFont" w:hint="eastAsia"/>
+          <w:sz w:val="20"/>
+        </w:rPr>
+        <w:t xml:space="preserve"> </w:t>
+      </w:r>
+      <w:r>
+        <w:rPr>
+          <w:rFonts w:ascii="AppleSystemUIFont" w:hAnsi="AppleSystemUIFont" w:cs="AppleSystemUIFont" w:hint="eastAsia"/>
+          <w:sz w:val="20"/>
+        </w:rPr>
+        <w:t>상호작용해야</w:t>
+      </w:r>
+      <w:r>
+        <w:rPr>
+          <w:rFonts w:ascii="AppleSystemUIFont" w:hAnsi="AppleSystemUIFont" w:cs="AppleSystemUIFont" w:hint="eastAsia"/>
+          <w:sz w:val="20"/>
+        </w:rPr>
+        <w:t xml:space="preserve"> </w:t>
+      </w:r>
+      <w:r>
+        <w:rPr>
+          <w:rFonts w:ascii="AppleSystemUIFont" w:hAnsi="AppleSystemUIFont" w:cs="AppleSystemUIFont" w:hint="eastAsia"/>
+          <w:sz w:val="20"/>
+        </w:rPr>
+        <w:t>할</w:t>
+      </w:r>
+      <w:r>
+        <w:rPr>
+          <w:rFonts w:ascii="AppleSystemUIFont" w:hAnsi="AppleSystemUIFont" w:cs="AppleSystemUIFont" w:hint="eastAsia"/>
+          <w:sz w:val="20"/>
+        </w:rPr>
+        <w:t xml:space="preserve"> </w:t>
+      </w:r>
+      <w:r>
+        <w:rPr>
+          <w:rFonts w:ascii="AppleSystemUIFont" w:hAnsi="AppleSystemUIFont" w:cs="AppleSystemUIFont" w:hint="eastAsia"/>
+          <w:sz w:val="20"/>
+        </w:rPr>
+        <w:t>경우</w:t>
+      </w:r>
+      <w:r>
+        <w:rPr>
+          <w:rFonts w:ascii="AppleSystemUIFont" w:hAnsi="AppleSystemUIFont" w:cs="AppleSystemUIFont" w:hint="eastAsia"/>
+          <w:sz w:val="20"/>
+        </w:rPr>
+        <w:t xml:space="preserve"> </w:t>
+      </w:r>
+      <w:r>
+        <w:rPr>
+          <w:rFonts w:ascii="AppleSystemUIFont" w:hAnsi="AppleSystemUIFont" w:cs="AppleSystemUIFont" w:hint="eastAsia"/>
+          <w:sz w:val="20"/>
+        </w:rPr>
+        <w:t>어플리케이션에</w:t>
+      </w:r>
+      <w:r>
+        <w:rPr>
+          <w:rFonts w:ascii="AppleSystemUIFont" w:hAnsi="AppleSystemUIFont" w:cs="AppleSystemUIFont" w:hint="eastAsia"/>
+          <w:sz w:val="20"/>
+        </w:rPr>
+        <w:t xml:space="preserve"> </w:t>
+      </w:r>
+      <w:r>
+        <w:rPr>
+          <w:rFonts w:ascii="AppleSystemUIFont" w:hAnsi="AppleSystemUIFont" w:cs="AppleSystemUIFont" w:hint="eastAsia"/>
+          <w:sz w:val="20"/>
+        </w:rPr>
+        <w:t>의해</w:t>
+      </w:r>
+      <w:r>
+        <w:rPr>
+          <w:rFonts w:ascii="AppleSystemUIFont" w:hAnsi="AppleSystemUIFont" w:cs="AppleSystemUIFont" w:hint="eastAsia"/>
+          <w:sz w:val="20"/>
+        </w:rPr>
+        <w:t xml:space="preserve"> </w:t>
+      </w:r>
+      <w:r>
+        <w:rPr>
+          <w:rFonts w:ascii="AppleSystemUIFont" w:hAnsi="AppleSystemUIFont" w:cs="AppleSystemUIFont" w:hint="eastAsia"/>
+          <w:sz w:val="20"/>
+        </w:rPr>
+        <w:t>호출된다</w:t>
+      </w:r>
+      <w:r>
+        <w:rPr>
+          <w:rFonts w:ascii="AppleSystemUIFont" w:hAnsi="AppleSystemUIFont" w:cs="AppleSystemUIFont" w:hint="eastAsia"/>
+          <w:sz w:val="20"/>
+        </w:rPr>
+        <w:t>.</w:t>
+      </w:r>
+    </w:p>
+    <w:p>
+      <w:pPr>
+        <w:pStyle w:val="ListParagraph"/>
+        <w:numPr>
+          <w:ilvl w:val="1"/>
+          <w:numId w:val="12"/>
+        </w:numPr>
+        <w:autoSpaceDE w:val="0"/>
+        <w:autoSpaceDN w:val="0"/>
+        <w:adjustRightInd w:val="0"/>
+        <w:rPr>
+          <w:rFonts w:ascii="AppleSystemUIFont" w:hAnsi="AppleSystemUIFont" w:cs="AppleSystemUIFont"/>
+          <w:sz w:val="20"/>
+        </w:rPr>
+      </w:pPr>
+      <w:r>
+        <w:rPr>
+          <w:rFonts w:ascii="AppleSystemUIFont" w:hAnsi="AppleSystemUIFont" w:cs="AppleSystemUIFont" w:hint="eastAsia"/>
+          <w:sz w:val="20"/>
+        </w:rPr>
+        <w:t>대부분의</w:t>
+      </w:r>
+      <w:r>
+        <w:rPr>
+          <w:rFonts w:ascii="AppleSystemUIFont" w:hAnsi="AppleSystemUIFont" w:cs="AppleSystemUIFont" w:hint="eastAsia"/>
+          <w:sz w:val="20"/>
+        </w:rPr>
+        <w:t xml:space="preserve"> </w:t>
+      </w:r>
+      <w:r>
+        <w:rPr>
+          <w:rFonts w:ascii="AppleSystemUIFont" w:hAnsi="AppleSystemUIFont" w:cs="AppleSystemUIFont" w:hint="eastAsia"/>
+          <w:sz w:val="20"/>
+        </w:rPr>
+        <w:t>경우</w:t>
+      </w:r>
+      <w:r>
+        <w:rPr>
+          <w:rFonts w:ascii="AppleSystemUIFont" w:hAnsi="AppleSystemUIFont" w:cs="AppleSystemUIFont" w:hint="eastAsia"/>
+          <w:sz w:val="20"/>
+        </w:rPr>
+        <w:t>,</w:t>
+      </w:r>
+      <w:r>
+        <w:rPr>
+          <w:rFonts w:ascii="AppleSystemUIFont" w:hAnsi="AppleSystemUIFont" w:cs="AppleSystemUIFont"/>
+          <w:sz w:val="20"/>
+        </w:rPr>
+        <w:t xml:space="preserve"> </w:t>
+      </w:r>
+      <w:proofErr w:type="spellStart"/>
+      <w:r>
+        <w:rPr>
+          <w:rFonts w:ascii="AppleSystemUIFont" w:hAnsi="AppleSystemUIFont" w:cs="AppleSystemUIFont"/>
+          <w:sz w:val="20"/>
+        </w:rPr>
+        <w:t>chaincode</w:t>
+      </w:r>
+      <w:proofErr w:type="spellEnd"/>
+      <w:r>
+        <w:rPr>
+          <w:rFonts w:ascii="AppleSystemUIFont" w:hAnsi="AppleSystemUIFont" w:cs="AppleSystemUIFont" w:hint="eastAsia"/>
+          <w:sz w:val="20"/>
+        </w:rPr>
+        <w:t>는</w:t>
+      </w:r>
+      <w:r>
+        <w:rPr>
+          <w:rFonts w:ascii="AppleSystemUIFont" w:hAnsi="AppleSystemUIFont" w:cs="AppleSystemUIFont" w:hint="eastAsia"/>
+          <w:sz w:val="20"/>
+        </w:rPr>
+        <w:t xml:space="preserve"> </w:t>
+      </w:r>
+      <w:r>
+        <w:rPr>
+          <w:rFonts w:ascii="AppleSystemUIFont" w:hAnsi="AppleSystemUIFont" w:cs="AppleSystemUIFont"/>
+          <w:sz w:val="20"/>
+        </w:rPr>
+        <w:t>world state</w:t>
+      </w:r>
+      <w:r>
+        <w:rPr>
+          <w:rFonts w:ascii="AppleSystemUIFont" w:hAnsi="AppleSystemUIFont" w:cs="AppleSystemUIFont" w:hint="eastAsia"/>
+          <w:sz w:val="20"/>
+        </w:rPr>
+        <w:t>와만</w:t>
+      </w:r>
+      <w:r>
+        <w:rPr>
+          <w:rFonts w:ascii="AppleSystemUIFont" w:hAnsi="AppleSystemUIFont" w:cs="AppleSystemUIFont" w:hint="eastAsia"/>
+          <w:sz w:val="20"/>
+        </w:rPr>
+        <w:t xml:space="preserve"> </w:t>
+      </w:r>
+      <w:r>
+        <w:rPr>
+          <w:rFonts w:ascii="AppleSystemUIFont" w:hAnsi="AppleSystemUIFont" w:cs="AppleSystemUIFont"/>
+          <w:sz w:val="20"/>
+        </w:rPr>
+        <w:t xml:space="preserve">querying it </w:t>
+      </w:r>
+      <w:r>
+        <w:rPr>
+          <w:rFonts w:ascii="AppleSystemUIFont" w:hAnsi="AppleSystemUIFont" w:cs="AppleSystemUIFont" w:hint="eastAsia"/>
+          <w:sz w:val="20"/>
+        </w:rPr>
+        <w:t>과</w:t>
+      </w:r>
+      <w:r>
+        <w:rPr>
+          <w:rFonts w:ascii="AppleSystemUIFont" w:hAnsi="AppleSystemUIFont" w:cs="AppleSystemUIFont" w:hint="eastAsia"/>
+          <w:sz w:val="20"/>
+        </w:rPr>
+        <w:t xml:space="preserve"> </w:t>
+      </w:r>
+      <w:r>
+        <w:rPr>
+          <w:rFonts w:ascii="AppleSystemUIFont" w:hAnsi="AppleSystemUIFont" w:cs="AppleSystemUIFont" w:hint="eastAsia"/>
+          <w:sz w:val="20"/>
+        </w:rPr>
+        <w:t>같은</w:t>
+      </w:r>
+      <w:r>
+        <w:rPr>
+          <w:rFonts w:ascii="AppleSystemUIFont" w:hAnsi="AppleSystemUIFont" w:cs="AppleSystemUIFont" w:hint="eastAsia"/>
+          <w:sz w:val="20"/>
+        </w:rPr>
+        <w:t xml:space="preserve"> </w:t>
+      </w:r>
+      <w:r>
+        <w:rPr>
+          <w:rFonts w:ascii="AppleSystemUIFont" w:hAnsi="AppleSystemUIFont" w:cs="AppleSystemUIFont" w:hint="eastAsia"/>
+          <w:sz w:val="20"/>
+        </w:rPr>
+        <w:t>형태로</w:t>
+      </w:r>
+      <w:r>
+        <w:rPr>
+          <w:rFonts w:ascii="AppleSystemUIFont" w:hAnsi="AppleSystemUIFont" w:cs="AppleSystemUIFont" w:hint="eastAsia"/>
+          <w:sz w:val="20"/>
+        </w:rPr>
+        <w:t xml:space="preserve"> </w:t>
+      </w:r>
+      <w:r>
+        <w:rPr>
+          <w:rFonts w:ascii="AppleSystemUIFont" w:hAnsi="AppleSystemUIFont" w:cs="AppleSystemUIFont" w:hint="eastAsia"/>
+          <w:sz w:val="20"/>
+        </w:rPr>
+        <w:t>상호작용한다</w:t>
+      </w:r>
+      <w:r>
+        <w:rPr>
+          <w:rFonts w:ascii="AppleSystemUIFont" w:hAnsi="AppleSystemUIFont" w:cs="AppleSystemUIFont" w:hint="eastAsia"/>
+          <w:sz w:val="20"/>
+        </w:rPr>
+        <w:t>.</w:t>
+      </w:r>
+      <w:r>
+        <w:rPr>
+          <w:rFonts w:ascii="AppleSystemUIFont" w:hAnsi="AppleSystemUIFont" w:cs="AppleSystemUIFont"/>
+          <w:sz w:val="20"/>
+        </w:rPr>
+        <w:t xml:space="preserve">( not the transaction </w:t>
+      </w:r>
+      <w:proofErr w:type="gramStart"/>
+      <w:r>
+        <w:rPr>
+          <w:rFonts w:ascii="AppleSystemUIFont" w:hAnsi="AppleSystemUIFont" w:cs="AppleSystemUIFont"/>
+          <w:sz w:val="20"/>
+        </w:rPr>
+        <w:t>log )</w:t>
+      </w:r>
+      <w:proofErr w:type="gramEnd"/>
+    </w:p>
+    <w:p>
+      <w:pPr>
+        <w:pStyle w:val="ListParagraph"/>
+        <w:numPr>
+          <w:ilvl w:val="1"/>
+          <w:numId w:val="12"/>
+        </w:numPr>
+        <w:autoSpaceDE w:val="0"/>
+        <w:autoSpaceDN w:val="0"/>
+        <w:adjustRightInd w:val="0"/>
+        <w:rPr>
+          <w:rFonts w:ascii="AppleSystemUIFont" w:hAnsi="AppleSystemUIFont" w:cs="AppleSystemUIFont"/>
+          <w:sz w:val="20"/>
+        </w:rPr>
+      </w:pPr>
+      <w:r>
+        <w:rPr>
+          <w:rFonts w:ascii="AppleSystemUIFont" w:hAnsi="AppleSystemUIFont" w:cs="AppleSystemUIFont" w:hint="eastAsia"/>
+          <w:sz w:val="20"/>
+        </w:rPr>
+        <w:t>현재</w:t>
+      </w:r>
+      <w:r>
+        <w:rPr>
+          <w:rFonts w:ascii="AppleSystemUIFont" w:hAnsi="AppleSystemUIFont" w:cs="AppleSystemUIFont" w:hint="eastAsia"/>
+          <w:sz w:val="20"/>
+        </w:rPr>
+        <w:t xml:space="preserve"> </w:t>
+      </w:r>
+      <w:r>
+        <w:rPr>
+          <w:rFonts w:ascii="AppleSystemUIFont" w:hAnsi="AppleSystemUIFont" w:cs="AppleSystemUIFont"/>
+          <w:sz w:val="20"/>
+        </w:rPr>
+        <w:t xml:space="preserve">Go, Node.js </w:t>
+      </w:r>
+      <w:r>
+        <w:rPr>
+          <w:rFonts w:ascii="AppleSystemUIFont" w:hAnsi="AppleSystemUIFont" w:cs="AppleSystemUIFont" w:hint="eastAsia"/>
+          <w:sz w:val="20"/>
+        </w:rPr>
+        <w:t>언어를</w:t>
+      </w:r>
+      <w:r>
+        <w:rPr>
+          <w:rFonts w:ascii="AppleSystemUIFont" w:hAnsi="AppleSystemUIFont" w:cs="AppleSystemUIFont" w:hint="eastAsia"/>
+          <w:sz w:val="20"/>
+        </w:rPr>
+        <w:t xml:space="preserve"> </w:t>
+      </w:r>
+      <w:r>
+        <w:rPr>
+          <w:rFonts w:ascii="AppleSystemUIFont" w:hAnsi="AppleSystemUIFont" w:cs="AppleSystemUIFont" w:hint="eastAsia"/>
+          <w:sz w:val="20"/>
+        </w:rPr>
+        <w:t>지원한다</w:t>
+      </w:r>
+      <w:r>
+        <w:rPr>
+          <w:rFonts w:ascii="AppleSystemUIFont" w:hAnsi="AppleSystemUIFont" w:cs="AppleSystemUIFont" w:hint="eastAsia"/>
+          <w:sz w:val="20"/>
+        </w:rPr>
+        <w:t>.</w:t>
+      </w:r>
     </w:p>
     <w:p>
       <w:pPr>
@@ -1847,6 +3697,7 @@
           <w:sz w:val="20"/>
           <w:szCs w:val="20"/>
         </w:rPr>
+        <w:lastRenderedPageBreak/>
         <w:t xml:space="preserve">execute : </w:t>
       </w:r>
       <w:r>
@@ -3173,7 +5024,17 @@
           <w:sz w:val="20"/>
           <w:szCs w:val="20"/>
         </w:rPr>
-        <w:t>제거하였기</w:t>
+        <w:t>제거하였</w:t>
+      </w:r>
+      <w:bookmarkStart w:id="0" w:name="_GoBack"/>
+      <w:bookmarkEnd w:id="0"/>
+      <w:r>
+        <w:rPr>
+          <w:rFonts w:ascii="AppleSystemUIFont" w:eastAsia=".Apple SD Gothic NeoI" w:hAnsi="AppleSystemUIFont" w:cs="AppleSystemUIFont" w:hint="eastAsia"/>
+          <w:sz w:val="20"/>
+          <w:szCs w:val="20"/>
+        </w:rPr>
+        <w:t>기</w:t>
       </w:r>
       <w:r>
         <w:rPr>
@@ -4954,7 +6815,6 @@
           <w:sz w:val="21"/>
           <w:szCs w:val="20"/>
         </w:rPr>
-        <w:lastRenderedPageBreak/>
         <w:t>Hyperledger Fabric</w:t>
       </w:r>
     </w:p>
@@ -4966,7 +6826,6 @@
           <w:numId w:val="9"/>
         </w:numPr>
         <w:rPr>
-          <w:rFonts w:hint="eastAsia"/>
           <w:color w:val="2F5496" w:themeColor="accent1" w:themeShade="BF"/>
           <w:sz w:val="21"/>
           <w:szCs w:val="20"/>
@@ -6391,7 +8250,6 @@
           <w:numId w:val="9"/>
         </w:numPr>
         <w:rPr>
-          <w:rFonts w:hint="eastAsia"/>
           <w:color w:val="0D0D0D" w:themeColor="text1" w:themeTint="F2"/>
           <w:sz w:val="20"/>
           <w:szCs w:val="20"/>
@@ -6638,8 +8496,32 @@
         </w:rPr>
         <w:t>.</w:t>
       </w:r>
-      <w:bookmarkStart w:id="0" w:name="_GoBack"/>
-      <w:bookmarkEnd w:id="0"/>
+      <w:r>
+        <w:rPr>
+          <w:color w:val="0D0D0D" w:themeColor="text1" w:themeTint="F2"/>
+          <w:sz w:val="20"/>
+          <w:szCs w:val="20"/>
+        </w:rPr>
+        <w:br/>
+      </w:r>
+    </w:p>
+    <w:p>
+      <w:pPr>
+        <w:rPr>
+          <w:color w:val="0D0D0D" w:themeColor="text1" w:themeTint="F2"/>
+          <w:sz w:val="20"/>
+          <w:szCs w:val="20"/>
+        </w:rPr>
+      </w:pPr>
+    </w:p>
+    <w:p>
+      <w:pPr>
+        <w:rPr>
+          <w:color w:val="0D0D0D" w:themeColor="text1" w:themeTint="F2"/>
+          <w:sz w:val="20"/>
+          <w:szCs w:val="20"/>
+        </w:rPr>
+      </w:pPr>
     </w:p>
     <w:sectPr>
       <w:pgSz w:w="12240" w:h="15840"/>
@@ -6775,6 +8657,118 @@
     </w:lvl>
   </w:abstractNum>
   <w:abstractNum w:abstractNumId="2" w15:restartNumberingAfterBreak="0">
+    <w:nsid w:val="10ED14E7"/>
+    <w:multiLevelType w:val="hybridMultilevel"/>
+    <w:tmpl w:val="43A8D67E"/>
+    <w:lvl w:ilvl="0" w:tplc="6EFE931C">
+      <w:numFmt w:val="bullet"/>
+      <w:lvlText w:val=""/>
+      <w:lvlJc w:val="left"/>
+      <w:pPr>
+        <w:ind w:left="720" w:hanging="360"/>
+      </w:pPr>
+      <w:rPr>
+        <w:rFonts w:ascii="Symbol" w:eastAsiaTheme="minorEastAsia" w:hAnsi="Symbol" w:cs="AppleSystemUIFont" w:hint="default"/>
+      </w:rPr>
+    </w:lvl>
+    <w:lvl w:ilvl="1" w:tplc="04090003">
+      <w:start w:val="1"/>
+      <w:numFmt w:val="bullet"/>
+      <w:lvlText w:val="o"/>
+      <w:lvlJc w:val="left"/>
+      <w:pPr>
+        <w:ind w:left="1440" w:hanging="360"/>
+      </w:pPr>
+      <w:rPr>
+        <w:rFonts w:ascii="Courier New" w:hAnsi="Courier New" w:cs="Courier New" w:hint="default"/>
+      </w:rPr>
+    </w:lvl>
+    <w:lvl w:ilvl="2" w:tplc="04090005">
+      <w:start w:val="1"/>
+      <w:numFmt w:val="bullet"/>
+      <w:lvlText w:val=""/>
+      <w:lvlJc w:val="left"/>
+      <w:pPr>
+        <w:ind w:left="2160" w:hanging="360"/>
+      </w:pPr>
+      <w:rPr>
+        <w:rFonts w:ascii="Wingdings" w:hAnsi="Wingdings" w:hint="default"/>
+      </w:rPr>
+    </w:lvl>
+    <w:lvl w:ilvl="3" w:tplc="04090001" w:tentative="1">
+      <w:start w:val="1"/>
+      <w:numFmt w:val="bullet"/>
+      <w:lvlText w:val=""/>
+      <w:lvlJc w:val="left"/>
+      <w:pPr>
+        <w:ind w:left="2880" w:hanging="360"/>
+      </w:pPr>
+      <w:rPr>
+        <w:rFonts w:ascii="Symbol" w:hAnsi="Symbol" w:hint="default"/>
+      </w:rPr>
+    </w:lvl>
+    <w:lvl w:ilvl="4" w:tplc="04090003" w:tentative="1">
+      <w:start w:val="1"/>
+      <w:numFmt w:val="bullet"/>
+      <w:lvlText w:val="o"/>
+      <w:lvlJc w:val="left"/>
+      <w:pPr>
+        <w:ind w:left="3600" w:hanging="360"/>
+      </w:pPr>
+      <w:rPr>
+        <w:rFonts w:ascii="Courier New" w:hAnsi="Courier New" w:cs="Courier New" w:hint="default"/>
+      </w:rPr>
+    </w:lvl>
+    <w:lvl w:ilvl="5" w:tplc="04090005" w:tentative="1">
+      <w:start w:val="1"/>
+      <w:numFmt w:val="bullet"/>
+      <w:lvlText w:val=""/>
+      <w:lvlJc w:val="left"/>
+      <w:pPr>
+        <w:ind w:left="4320" w:hanging="360"/>
+      </w:pPr>
+      <w:rPr>
+        <w:rFonts w:ascii="Wingdings" w:hAnsi="Wingdings" w:hint="default"/>
+      </w:rPr>
+    </w:lvl>
+    <w:lvl w:ilvl="6" w:tplc="04090001" w:tentative="1">
+      <w:start w:val="1"/>
+      <w:numFmt w:val="bullet"/>
+      <w:lvlText w:val=""/>
+      <w:lvlJc w:val="left"/>
+      <w:pPr>
+        <w:ind w:left="5040" w:hanging="360"/>
+      </w:pPr>
+      <w:rPr>
+        <w:rFonts w:ascii="Symbol" w:hAnsi="Symbol" w:hint="default"/>
+      </w:rPr>
+    </w:lvl>
+    <w:lvl w:ilvl="7" w:tplc="04090003" w:tentative="1">
+      <w:start w:val="1"/>
+      <w:numFmt w:val="bullet"/>
+      <w:lvlText w:val="o"/>
+      <w:lvlJc w:val="left"/>
+      <w:pPr>
+        <w:ind w:left="5760" w:hanging="360"/>
+      </w:pPr>
+      <w:rPr>
+        <w:rFonts w:ascii="Courier New" w:hAnsi="Courier New" w:cs="Courier New" w:hint="default"/>
+      </w:rPr>
+    </w:lvl>
+    <w:lvl w:ilvl="8" w:tplc="04090005" w:tentative="1">
+      <w:start w:val="1"/>
+      <w:numFmt w:val="bullet"/>
+      <w:lvlText w:val=""/>
+      <w:lvlJc w:val="left"/>
+      <w:pPr>
+        <w:ind w:left="6480" w:hanging="360"/>
+      </w:pPr>
+      <w:rPr>
+        <w:rFonts w:ascii="Wingdings" w:hAnsi="Wingdings" w:hint="default"/>
+      </w:rPr>
+    </w:lvl>
+  </w:abstractNum>
+  <w:abstractNum w:abstractNumId="3" w15:restartNumberingAfterBreak="0">
     <w:nsid w:val="131013B0"/>
     <w:multiLevelType w:val="hybridMultilevel"/>
     <w:tmpl w:val="F470FF50"/>
@@ -6860,7 +8854,7 @@
       </w:pPr>
     </w:lvl>
   </w:abstractNum>
-  <w:abstractNum w:abstractNumId="3" w15:restartNumberingAfterBreak="0">
+  <w:abstractNum w:abstractNumId="4" w15:restartNumberingAfterBreak="0">
     <w:nsid w:val="13EA193D"/>
     <w:multiLevelType w:val="hybridMultilevel"/>
     <w:tmpl w:val="CF128B7A"/>
@@ -6973,7 +8967,7 @@
       </w:rPr>
     </w:lvl>
   </w:abstractNum>
-  <w:abstractNum w:abstractNumId="4" w15:restartNumberingAfterBreak="0">
+  <w:abstractNum w:abstractNumId="5" w15:restartNumberingAfterBreak="0">
     <w:nsid w:val="1B0D06DD"/>
     <w:multiLevelType w:val="hybridMultilevel"/>
     <w:tmpl w:val="7CD0B2D0"/>
@@ -7087,7 +9081,7 @@
       </w:rPr>
     </w:lvl>
   </w:abstractNum>
-  <w:abstractNum w:abstractNumId="5" w15:restartNumberingAfterBreak="0">
+  <w:abstractNum w:abstractNumId="6" w15:restartNumberingAfterBreak="0">
     <w:nsid w:val="21334CCE"/>
     <w:multiLevelType w:val="hybridMultilevel"/>
     <w:tmpl w:val="8B8ABD4A"/>
@@ -7200,7 +9194,7 @@
       </w:rPr>
     </w:lvl>
   </w:abstractNum>
-  <w:abstractNum w:abstractNumId="6" w15:restartNumberingAfterBreak="0">
+  <w:abstractNum w:abstractNumId="7" w15:restartNumberingAfterBreak="0">
     <w:nsid w:val="214A3BF7"/>
     <w:multiLevelType w:val="hybridMultilevel"/>
     <w:tmpl w:val="41DE444E"/>
@@ -7313,7 +9307,7 @@
       </w:rPr>
     </w:lvl>
   </w:abstractNum>
-  <w:abstractNum w:abstractNumId="7" w15:restartNumberingAfterBreak="0">
+  <w:abstractNum w:abstractNumId="8" w15:restartNumberingAfterBreak="0">
     <w:nsid w:val="23CC743F"/>
     <w:multiLevelType w:val="hybridMultilevel"/>
     <w:tmpl w:val="F222C274"/>
@@ -7426,7 +9420,7 @@
       </w:rPr>
     </w:lvl>
   </w:abstractNum>
-  <w:abstractNum w:abstractNumId="8" w15:restartNumberingAfterBreak="0">
+  <w:abstractNum w:abstractNumId="9" w15:restartNumberingAfterBreak="0">
     <w:nsid w:val="3FBE1A16"/>
     <w:multiLevelType w:val="hybridMultilevel"/>
     <w:tmpl w:val="DC1CBD14"/>
@@ -7539,7 +9533,7 @@
       </w:rPr>
     </w:lvl>
   </w:abstractNum>
-  <w:abstractNum w:abstractNumId="9" w15:restartNumberingAfterBreak="0">
+  <w:abstractNum w:abstractNumId="10" w15:restartNumberingAfterBreak="0">
     <w:nsid w:val="4052507C"/>
     <w:multiLevelType w:val="hybridMultilevel"/>
     <w:tmpl w:val="661819A4"/>
@@ -7652,7 +9646,7 @@
       </w:rPr>
     </w:lvl>
   </w:abstractNum>
-  <w:abstractNum w:abstractNumId="10" w15:restartNumberingAfterBreak="0">
+  <w:abstractNum w:abstractNumId="11" w15:restartNumberingAfterBreak="0">
     <w:nsid w:val="4F274846"/>
     <w:multiLevelType w:val="hybridMultilevel"/>
     <w:tmpl w:val="E8965CAC"/>
@@ -7745,31 +9739,34 @@
     <w:abstractNumId w:val="1"/>
   </w:num>
   <w:num w:numId="3">
+    <w:abstractNumId w:val="9"/>
+  </w:num>
+  <w:num w:numId="4">
+    <w:abstractNumId w:val="3"/>
+  </w:num>
+  <w:num w:numId="5">
     <w:abstractNumId w:val="8"/>
   </w:num>
-  <w:num w:numId="4">
-    <w:abstractNumId w:val="2"/>
+  <w:num w:numId="6">
+    <w:abstractNumId w:val="10"/>
   </w:num>
-  <w:num w:numId="5">
+  <w:num w:numId="7">
+    <w:abstractNumId w:val="6"/>
+  </w:num>
+  <w:num w:numId="8">
     <w:abstractNumId w:val="7"/>
   </w:num>
-  <w:num w:numId="6">
-    <w:abstractNumId w:val="9"/>
+  <w:num w:numId="9">
+    <w:abstractNumId w:val="4"/>
   </w:num>
-  <w:num w:numId="7">
+  <w:num w:numId="10">
+    <w:abstractNumId w:val="11"/>
+  </w:num>
+  <w:num w:numId="11">
     <w:abstractNumId w:val="5"/>
   </w:num>
-  <w:num w:numId="8">
-    <w:abstractNumId w:val="6"/>
-  </w:num>
-  <w:num w:numId="9">
-    <w:abstractNumId w:val="3"/>
-  </w:num>
-  <w:num w:numId="10">
-    <w:abstractNumId w:val="10"/>
-  </w:num>
-  <w:num w:numId="11">
-    <w:abstractNumId w:val="4"/>
+  <w:num w:numId="12">
+    <w:abstractNumId w:val="2"/>
   </w:num>
 </w:numbering>
 </file>

</xml_diff>